<commit_message>
[learning-- does not deploy bot] minor changes to make bot more accurate. changed how sentence engine finds matches to account for subjects and objects very differently. Introduced nltk to narrow down root words.
</commit_message>
<xml_diff>
--- a/cmpe273-greensheet.docx
+++ b/cmpe273-greensheet.docx
@@ -7,12 +7,7 @@
         <w:pStyle w:val="Normal"/>
         <w:keepNext/>
         <w:spacing w:lineRule="auto" w:line="240" w:before="0" w:after="360"/>
-        <w:rPr>
-          <w:rFonts w:ascii="Helvetica Neue" w:hAnsi="Helvetica Neue" w:eastAsia="Helvetica Neue" w:cs="Helvetica Neue"/>
-          <w:b/>
-          <w:b/>
-          <w:sz w:val="28"/>
-        </w:rPr>
+        <w:rPr/>
       </w:pPr>
       <w:r>
         <w:rPr>
@@ -27,7 +22,7 @@
       <w:tblPr>
         <w:tblW w:w="9468" w:type="dxa"/>
         <w:jc w:val="left"/>
-        <w:tblInd w:w="206" w:type="dxa"/>
+        <w:tblInd w:w="199" w:type="dxa"/>
         <w:tblBorders>
           <w:top w:val="single" w:sz="6" w:space="0" w:color="000001"/>
           <w:left w:val="single" w:sz="6" w:space="0" w:color="000001"/>
@@ -38,7 +33,7 @@
         </w:tblBorders>
         <w:tblCellMar>
           <w:top w:w="0" w:type="dxa"/>
-          <w:left w:w="100" w:type="dxa"/>
+          <w:left w:w="92" w:type="dxa"/>
           <w:bottom w:w="0" w:type="dxa"/>
           <w:right w:w="108" w:type="dxa"/>
         </w:tblCellMar>
@@ -66,7 +61,7 @@
             </w:tcBorders>
             <w:shd w:color="000000" w:fill="FFFFFF" w:val="clear"/>
             <w:tcMar>
-              <w:left w:w="100" w:type="dxa"/>
+              <w:left w:w="92" w:type="dxa"/>
             </w:tcMar>
           </w:tcPr>
           <w:p>
@@ -99,7 +94,7 @@
             </w:tcBorders>
             <w:shd w:color="000000" w:fill="FFFFFF" w:val="clear"/>
             <w:tcMar>
-              <w:left w:w="2" w:type="dxa"/>
+              <w:left w:w="-5" w:type="dxa"/>
               <w:right w:w="10" w:type="dxa"/>
             </w:tcMar>
           </w:tcPr>
@@ -107,12 +102,7 @@
             <w:pPr>
               <w:pStyle w:val="Normal"/>
               <w:spacing w:lineRule="auto" w:line="240" w:before="0" w:after="0"/>
-              <w:rPr>
-                <w:rFonts w:ascii="Helvetica Neue Light" w:hAnsi="Helvetica Neue Light" w:eastAsia="Helvetica Neue Light" w:cs="Helvetica Neue Light"/>
-                <w:b/>
-                <w:b/>
-                <w:sz w:val="24"/>
-              </w:rPr>
+              <w:rPr/>
             </w:pPr>
             <w:r>
               <w:rPr>
@@ -137,7 +127,7 @@
             </w:tcBorders>
             <w:shd w:color="000000" w:fill="FFFFFF" w:val="clear"/>
             <w:tcMar>
-              <w:left w:w="100" w:type="dxa"/>
+              <w:left w:w="92" w:type="dxa"/>
             </w:tcMar>
           </w:tcPr>
           <w:p>
@@ -174,7 +164,7 @@
             </w:tcBorders>
             <w:shd w:color="000000" w:fill="FFFFFF" w:val="clear"/>
             <w:tcMar>
-              <w:left w:w="100" w:type="dxa"/>
+              <w:left w:w="92" w:type="dxa"/>
             </w:tcMar>
           </w:tcPr>
           <w:p>
@@ -207,7 +197,7 @@
             </w:tcBorders>
             <w:shd w:color="000000" w:fill="FFFFFF" w:val="clear"/>
             <w:tcMar>
-              <w:left w:w="2" w:type="dxa"/>
+              <w:left w:w="-5" w:type="dxa"/>
               <w:right w:w="10" w:type="dxa"/>
             </w:tcMar>
           </w:tcPr>
@@ -215,12 +205,7 @@
             <w:pPr>
               <w:pStyle w:val="Normal"/>
               <w:spacing w:lineRule="auto" w:line="240" w:before="0" w:after="0"/>
-              <w:rPr>
-                <w:rFonts w:ascii="Helvetica Neue Light" w:hAnsi="Helvetica Neue Light" w:eastAsia="Helvetica Neue Light" w:cs="Helvetica Neue Light"/>
-                <w:b/>
-                <w:b/>
-                <w:sz w:val="24"/>
-              </w:rPr>
+              <w:rPr/>
             </w:pPr>
             <w:r>
               <w:rPr>
@@ -245,7 +230,7 @@
             </w:tcBorders>
             <w:shd w:color="000000" w:fill="FFFFFF" w:val="clear"/>
             <w:tcMar>
-              <w:left w:w="100" w:type="dxa"/>
+              <w:left w:w="92" w:type="dxa"/>
             </w:tcMar>
           </w:tcPr>
           <w:p>
@@ -282,7 +267,7 @@
             </w:tcBorders>
             <w:shd w:color="000000" w:fill="FFFFFF" w:val="clear"/>
             <w:tcMar>
-              <w:left w:w="100" w:type="dxa"/>
+              <w:left w:w="92" w:type="dxa"/>
             </w:tcMar>
           </w:tcPr>
           <w:p>
@@ -315,7 +300,7 @@
             </w:tcBorders>
             <w:shd w:color="000000" w:fill="FFFFFF" w:val="clear"/>
             <w:tcMar>
-              <w:left w:w="2" w:type="dxa"/>
+              <w:left w:w="-5" w:type="dxa"/>
               <w:right w:w="10" w:type="dxa"/>
             </w:tcMar>
           </w:tcPr>
@@ -323,13 +308,7 @@
             <w:pPr>
               <w:pStyle w:val="Normal"/>
               <w:spacing w:lineRule="auto" w:line="240" w:before="0" w:after="0"/>
-              <w:rPr>
-                <w:rFonts w:ascii="Helvetica Neue Light" w:hAnsi="Helvetica Neue Light" w:eastAsia="Helvetica Neue Light" w:cs="Helvetica Neue Light"/>
-                <w:b/>
-                <w:b/>
-                <w:color w:val="000080"/>
-                <w:sz w:val="24"/>
-              </w:rPr>
+              <w:rPr/>
             </w:pPr>
             <w:r>
               <w:rPr>
@@ -354,7 +333,7 @@
             </w:tcBorders>
             <w:shd w:color="000000" w:fill="FFFFFF" w:val="clear"/>
             <w:tcMar>
-              <w:left w:w="100" w:type="dxa"/>
+              <w:left w:w="92" w:type="dxa"/>
             </w:tcMar>
           </w:tcPr>
           <w:p>
@@ -392,7 +371,7 @@
             </w:tcBorders>
             <w:shd w:color="000000" w:fill="FFFFFF" w:val="clear"/>
             <w:tcMar>
-              <w:left w:w="100" w:type="dxa"/>
+              <w:left w:w="92" w:type="dxa"/>
             </w:tcMar>
           </w:tcPr>
           <w:p>
@@ -425,7 +404,7 @@
             </w:tcBorders>
             <w:shd w:color="000000" w:fill="FFFFFF" w:val="clear"/>
             <w:tcMar>
-              <w:left w:w="2" w:type="dxa"/>
+              <w:left w:w="-5" w:type="dxa"/>
               <w:right w:w="10" w:type="dxa"/>
             </w:tcMar>
           </w:tcPr>
@@ -433,12 +412,7 @@
             <w:pPr>
               <w:pStyle w:val="Normal"/>
               <w:spacing w:lineRule="auto" w:line="240" w:before="0" w:after="0"/>
-              <w:rPr>
-                <w:rFonts w:ascii="Helvetica Neue Light" w:hAnsi="Helvetica Neue Light" w:eastAsia="Helvetica Neue Light" w:cs="Helvetica Neue Light"/>
-                <w:b/>
-                <w:b/>
-                <w:sz w:val="24"/>
-              </w:rPr>
+              <w:rPr/>
             </w:pPr>
             <w:r>
               <w:rPr>
@@ -463,7 +437,7 @@
             </w:tcBorders>
             <w:shd w:color="000000" w:fill="FFFFFF" w:val="clear"/>
             <w:tcMar>
-              <w:left w:w="100" w:type="dxa"/>
+              <w:left w:w="92" w:type="dxa"/>
             </w:tcMar>
           </w:tcPr>
           <w:p>
@@ -500,7 +474,7 @@
             </w:tcBorders>
             <w:shd w:color="000000" w:fill="FFFFFF" w:val="clear"/>
             <w:tcMar>
-              <w:left w:w="100" w:type="dxa"/>
+              <w:left w:w="92" w:type="dxa"/>
             </w:tcMar>
           </w:tcPr>
           <w:p>
@@ -543,7 +517,7 @@
             </w:tcBorders>
             <w:shd w:color="000000" w:fill="FFFFFF" w:val="clear"/>
             <w:tcMar>
-              <w:left w:w="2" w:type="dxa"/>
+              <w:left w:w="-5" w:type="dxa"/>
               <w:right w:w="10" w:type="dxa"/>
             </w:tcMar>
           </w:tcPr>
@@ -551,12 +525,7 @@
             <w:pPr>
               <w:pStyle w:val="Normal"/>
               <w:spacing w:lineRule="auto" w:line="240" w:before="0" w:after="0"/>
-              <w:rPr>
-                <w:rFonts w:ascii="Helvetica Neue Light" w:hAnsi="Helvetica Neue Light" w:eastAsia="Helvetica Neue Light" w:cs="Helvetica Neue Light"/>
-                <w:b/>
-                <w:b/>
-                <w:sz w:val="24"/>
-              </w:rPr>
+              <w:rPr/>
             </w:pPr>
             <w:r>
               <w:rPr>
@@ -581,7 +550,7 @@
             </w:tcBorders>
             <w:shd w:color="000000" w:fill="FFFFFF" w:val="clear"/>
             <w:tcMar>
-              <w:left w:w="100" w:type="dxa"/>
+              <w:left w:w="92" w:type="dxa"/>
             </w:tcMar>
           </w:tcPr>
           <w:p>
@@ -616,7 +585,7 @@
             </w:tcBorders>
             <w:shd w:color="000000" w:fill="FFFFFF" w:val="clear"/>
             <w:tcMar>
-              <w:left w:w="100" w:type="dxa"/>
+              <w:left w:w="92" w:type="dxa"/>
             </w:tcMar>
           </w:tcPr>
           <w:p>
@@ -649,7 +618,7 @@
             </w:tcBorders>
             <w:shd w:color="000000" w:fill="FFFFFF" w:val="clear"/>
             <w:tcMar>
-              <w:left w:w="2" w:type="dxa"/>
+              <w:left w:w="-5" w:type="dxa"/>
               <w:right w:w="10" w:type="dxa"/>
             </w:tcMar>
           </w:tcPr>
@@ -658,12 +627,7 @@
               <w:pStyle w:val="Normal"/>
               <w:spacing w:lineRule="auto" w:line="240" w:before="0" w:after="0"/>
               <w:ind w:firstLine="720"/>
-              <w:rPr>
-                <w:rFonts w:ascii="Helvetica Neue Light" w:hAnsi="Helvetica Neue Light" w:eastAsia="Helvetica Neue Light" w:cs="Helvetica Neue Light"/>
-                <w:b/>
-                <w:b/>
-                <w:sz w:val="24"/>
-              </w:rPr>
+              <w:rPr/>
             </w:pPr>
             <w:r>
               <w:rPr>
@@ -688,7 +652,7 @@
             </w:tcBorders>
             <w:shd w:color="000000" w:fill="FFFFFF" w:val="clear"/>
             <w:tcMar>
-              <w:left w:w="100" w:type="dxa"/>
+              <w:left w:w="92" w:type="dxa"/>
             </w:tcMar>
           </w:tcPr>
           <w:p>
@@ -723,7 +687,7 @@
             </w:tcBorders>
             <w:shd w:color="000000" w:fill="FFFFFF" w:val="clear"/>
             <w:tcMar>
-              <w:left w:w="100" w:type="dxa"/>
+              <w:left w:w="92" w:type="dxa"/>
             </w:tcMar>
           </w:tcPr>
           <w:p>
@@ -756,7 +720,7 @@
             </w:tcBorders>
             <w:shd w:color="000000" w:fill="FFFFFF" w:val="clear"/>
             <w:tcMar>
-              <w:left w:w="2" w:type="dxa"/>
+              <w:left w:w="-5" w:type="dxa"/>
               <w:right w:w="10" w:type="dxa"/>
             </w:tcMar>
           </w:tcPr>
@@ -765,12 +729,7 @@
               <w:pStyle w:val="Normal"/>
               <w:spacing w:lineRule="auto" w:line="240" w:before="0" w:after="0"/>
               <w:ind w:firstLine="720"/>
-              <w:rPr>
-                <w:rFonts w:ascii="Helvetica Neue Light" w:hAnsi="Helvetica Neue Light" w:eastAsia="Helvetica Neue Light" w:cs="Helvetica Neue Light"/>
-                <w:b/>
-                <w:b/>
-                <w:sz w:val="24"/>
-              </w:rPr>
+              <w:rPr/>
             </w:pPr>
             <w:r>
               <w:rPr>
@@ -795,21 +754,14 @@
             </w:tcBorders>
             <w:shd w:color="000000" w:fill="FFFFFF" w:val="clear"/>
             <w:tcMar>
-              <w:left w:w="100" w:type="dxa"/>
+              <w:left w:w="92" w:type="dxa"/>
             </w:tcMar>
           </w:tcPr>
           <w:p>
             <w:pPr>
               <w:pStyle w:val="Normal"/>
               <w:spacing w:lineRule="auto" w:line="240" w:before="0" w:after="0"/>
-              <w:rPr>
-                <w:rFonts w:ascii="Helvetica Neue Light" w:hAnsi="Helvetica Neue Light" w:eastAsia="Helvetica Neue Light" w:cs="Helvetica Neue Light"/>
-                <w:b/>
-                <w:b/>
-                <w:sz w:val="24"/>
-                <w:u w:val="single"/>
-                <w:vertAlign w:val="subscript"/>
-              </w:rPr>
+              <w:rPr/>
             </w:pPr>
             <w:r>
               <w:rPr>
@@ -838,13 +790,7 @@
         <w:pStyle w:val="Normal"/>
         <w:keepNext/>
         <w:spacing w:lineRule="auto" w:line="240" w:before="480" w:after="120"/>
-        <w:rPr>
-          <w:rFonts w:ascii="Helvetica Neue Light" w:hAnsi="Helvetica Neue Light" w:eastAsia="Helvetica Neue Light" w:cs="Helvetica Neue Light"/>
-          <w:b/>
-          <w:b/>
-          <w:color w:val="0000FF"/>
-          <w:sz w:val="24"/>
-        </w:rPr>
+        <w:rPr/>
       </w:pPr>
       <w:r>
         <w:rPr>
@@ -867,12 +813,7 @@
         <w:pStyle w:val="Normal"/>
         <w:keepNext/>
         <w:spacing w:lineRule="auto" w:line="240" w:before="480" w:after="120"/>
-        <w:rPr>
-          <w:rFonts w:ascii="Helvetica Neue Light" w:hAnsi="Helvetica Neue Light" w:eastAsia="Helvetica Neue Light" w:cs="Helvetica Neue Light"/>
-          <w:b/>
-          <w:b/>
-          <w:sz w:val="24"/>
-        </w:rPr>
+        <w:rPr/>
       </w:pPr>
       <w:r>
         <w:rPr>
@@ -896,13 +837,7 @@
         <w:pStyle w:val="Normal"/>
         <w:keepNext/>
         <w:spacing w:lineRule="auto" w:line="240" w:before="480" w:after="120"/>
-        <w:rPr>
-          <w:rFonts w:ascii="Helvetica Neue Light" w:hAnsi="Helvetica Neue Light" w:eastAsia="Helvetica Neue Light" w:cs="Helvetica Neue Light"/>
-          <w:b/>
-          <w:b/>
-          <w:color w:val="000000"/>
-          <w:sz w:val="24"/>
-        </w:rPr>
+        <w:rPr/>
       </w:pPr>
       <w:r>
         <w:rPr>
@@ -927,12 +862,7 @@
         <w:pStyle w:val="Normal"/>
         <w:keepNext/>
         <w:spacing w:lineRule="auto" w:line="240" w:before="480" w:after="120"/>
-        <w:rPr>
-          <w:rFonts w:ascii="Helvetica Neue Light" w:hAnsi="Helvetica Neue Light" w:eastAsia="Helvetica Neue Light" w:cs="Helvetica Neue Light"/>
-          <w:b/>
-          <w:b/>
-          <w:sz w:val="24"/>
-        </w:rPr>
+        <w:rPr/>
       </w:pPr>
       <w:r>
         <w:rPr>
@@ -956,7 +886,7 @@
       <w:tblPr>
         <w:tblW w:w="9468" w:type="dxa"/>
         <w:jc w:val="left"/>
-        <w:tblInd w:w="206" w:type="dxa"/>
+        <w:tblInd w:w="201" w:type="dxa"/>
         <w:tblBorders>
           <w:top w:val="single" w:sz="4" w:space="0" w:color="000001"/>
           <w:left w:val="single" w:sz="4" w:space="0" w:color="000001"/>
@@ -967,7 +897,7 @@
         </w:tblBorders>
         <w:tblCellMar>
           <w:top w:w="0" w:type="dxa"/>
-          <w:left w:w="103" w:type="dxa"/>
+          <w:left w:w="98" w:type="dxa"/>
           <w:bottom w:w="0" w:type="dxa"/>
           <w:right w:w="108" w:type="dxa"/>
         </w:tblCellMar>
@@ -995,16 +925,14 @@
             </w:tcBorders>
             <w:shd w:color="000000" w:fill="FFFFFF" w:val="clear"/>
             <w:tcMar>
-              <w:left w:w="103" w:type="dxa"/>
+              <w:left w:w="98" w:type="dxa"/>
             </w:tcMar>
           </w:tcPr>
           <w:p>
             <w:pPr>
               <w:pStyle w:val="Normal"/>
               <w:spacing w:lineRule="auto" w:line="240" w:before="0" w:after="0"/>
-              <w:rPr>
-                <w:rFonts w:ascii="Calibri" w:hAnsi="Calibri" w:eastAsia="Calibri" w:cs="Calibri"/>
-              </w:rPr>
+              <w:rPr/>
             </w:pPr>
             <w:r>
               <w:rPr>
@@ -1029,7 +957,7 @@
             </w:tcBorders>
             <w:shd w:color="000000" w:fill="FFFFFF" w:val="clear"/>
             <w:tcMar>
-              <w:left w:w="5" w:type="dxa"/>
+              <w:left w:w="0" w:type="dxa"/>
               <w:right w:w="10" w:type="dxa"/>
             </w:tcMar>
           </w:tcPr>
@@ -1038,12 +966,7 @@
               <w:pStyle w:val="Normal"/>
               <w:spacing w:lineRule="auto" w:line="240" w:before="0" w:after="0"/>
               <w:jc w:val="center"/>
-              <w:rPr>
-                <w:rFonts w:ascii="Helvetica Neue Light" w:hAnsi="Helvetica Neue Light" w:eastAsia="Helvetica Neue Light" w:cs="Helvetica Neue Light"/>
-                <w:b/>
-                <w:b/>
-                <w:sz w:val="24"/>
-              </w:rPr>
+              <w:rPr/>
             </w:pPr>
             <w:r>
               <w:rPr>
@@ -1068,7 +991,7 @@
             </w:tcBorders>
             <w:shd w:color="000000" w:fill="FFFFFF" w:val="clear"/>
             <w:tcMar>
-              <w:left w:w="103" w:type="dxa"/>
+              <w:left w:w="98" w:type="dxa"/>
             </w:tcMar>
           </w:tcPr>
           <w:p>
@@ -1106,7 +1029,7 @@
             </w:tcBorders>
             <w:shd w:color="000000" w:fill="FFFFFF" w:val="clear"/>
             <w:tcMar>
-              <w:left w:w="103" w:type="dxa"/>
+              <w:left w:w="98" w:type="dxa"/>
             </w:tcMar>
           </w:tcPr>
           <w:p>
@@ -1138,7 +1061,7 @@
             </w:tcBorders>
             <w:shd w:color="000000" w:fill="FFFFFF" w:val="clear"/>
             <w:tcMar>
-              <w:left w:w="5" w:type="dxa"/>
+              <w:left w:w="0" w:type="dxa"/>
               <w:right w:w="10" w:type="dxa"/>
             </w:tcMar>
           </w:tcPr>
@@ -1146,12 +1069,7 @@
             <w:pPr>
               <w:pStyle w:val="Normal"/>
               <w:spacing w:lineRule="auto" w:line="240" w:before="0" w:after="0"/>
-              <w:rPr>
-                <w:rFonts w:ascii="Helvetica Neue Light" w:hAnsi="Helvetica Neue Light" w:eastAsia="Helvetica Neue Light" w:cs="Helvetica Neue Light"/>
-                <w:b/>
-                <w:b/>
-                <w:sz w:val="24"/>
-              </w:rPr>
+              <w:rPr/>
             </w:pPr>
             <w:r>
               <w:rPr>
@@ -1176,7 +1094,7 @@
             </w:tcBorders>
             <w:shd w:color="000000" w:fill="FFFFFF" w:val="clear"/>
             <w:tcMar>
-              <w:left w:w="103" w:type="dxa"/>
+              <w:left w:w="98" w:type="dxa"/>
             </w:tcMar>
           </w:tcPr>
           <w:p>
@@ -1213,7 +1131,7 @@
             </w:tcBorders>
             <w:shd w:color="000000" w:fill="FFFFFF" w:val="clear"/>
             <w:tcMar>
-              <w:left w:w="103" w:type="dxa"/>
+              <w:left w:w="98" w:type="dxa"/>
             </w:tcMar>
           </w:tcPr>
           <w:p>
@@ -1245,7 +1163,7 @@
             </w:tcBorders>
             <w:shd w:color="000000" w:fill="FFFFFF" w:val="clear"/>
             <w:tcMar>
-              <w:left w:w="5" w:type="dxa"/>
+              <w:left w:w="0" w:type="dxa"/>
               <w:right w:w="10" w:type="dxa"/>
             </w:tcMar>
           </w:tcPr>
@@ -1253,12 +1171,7 @@
             <w:pPr>
               <w:pStyle w:val="Normal"/>
               <w:spacing w:lineRule="auto" w:line="240" w:before="0" w:after="0"/>
-              <w:rPr>
-                <w:rFonts w:ascii="Helvetica Neue Light" w:hAnsi="Helvetica Neue Light" w:eastAsia="Helvetica Neue Light" w:cs="Helvetica Neue Light"/>
-                <w:b/>
-                <w:b/>
-                <w:sz w:val="24"/>
-              </w:rPr>
+              <w:rPr/>
             </w:pPr>
             <w:r>
               <w:rPr>
@@ -1283,7 +1196,7 @@
             </w:tcBorders>
             <w:shd w:color="000000" w:fill="FFFFFF" w:val="clear"/>
             <w:tcMar>
-              <w:left w:w="103" w:type="dxa"/>
+              <w:left w:w="98" w:type="dxa"/>
             </w:tcMar>
           </w:tcPr>
           <w:p>
@@ -1320,7 +1233,7 @@
             </w:tcBorders>
             <w:shd w:color="000000" w:fill="FFFFFF" w:val="clear"/>
             <w:tcMar>
-              <w:left w:w="103" w:type="dxa"/>
+              <w:left w:w="98" w:type="dxa"/>
             </w:tcMar>
           </w:tcPr>
           <w:p>
@@ -1352,7 +1265,7 @@
             </w:tcBorders>
             <w:shd w:color="000000" w:fill="FFFFFF" w:val="clear"/>
             <w:tcMar>
-              <w:left w:w="5" w:type="dxa"/>
+              <w:left w:w="0" w:type="dxa"/>
               <w:right w:w="10" w:type="dxa"/>
             </w:tcMar>
           </w:tcPr>
@@ -1360,12 +1273,7 @@
             <w:pPr>
               <w:pStyle w:val="Normal"/>
               <w:spacing w:lineRule="auto" w:line="240" w:before="0" w:after="0"/>
-              <w:rPr>
-                <w:rFonts w:ascii="Helvetica Neue Light" w:hAnsi="Helvetica Neue Light" w:eastAsia="Helvetica Neue Light" w:cs="Helvetica Neue Light"/>
-                <w:b/>
-                <w:b/>
-                <w:sz w:val="24"/>
-              </w:rPr>
+              <w:rPr/>
             </w:pPr>
             <w:r>
               <w:rPr>
@@ -1390,7 +1298,7 @@
             </w:tcBorders>
             <w:shd w:color="000000" w:fill="FFFFFF" w:val="clear"/>
             <w:tcMar>
-              <w:left w:w="103" w:type="dxa"/>
+              <w:left w:w="98" w:type="dxa"/>
             </w:tcMar>
           </w:tcPr>
           <w:p>
@@ -1427,7 +1335,7 @@
             </w:tcBorders>
             <w:shd w:color="000000" w:fill="FFFFFF" w:val="clear"/>
             <w:tcMar>
-              <w:left w:w="103" w:type="dxa"/>
+              <w:left w:w="98" w:type="dxa"/>
             </w:tcMar>
           </w:tcPr>
           <w:p>
@@ -1459,7 +1367,7 @@
             </w:tcBorders>
             <w:shd w:color="000000" w:fill="FFFFFF" w:val="clear"/>
             <w:tcMar>
-              <w:left w:w="5" w:type="dxa"/>
+              <w:left w:w="0" w:type="dxa"/>
               <w:right w:w="10" w:type="dxa"/>
             </w:tcMar>
           </w:tcPr>
@@ -1467,12 +1375,7 @@
             <w:pPr>
               <w:pStyle w:val="Normal"/>
               <w:spacing w:lineRule="auto" w:line="240" w:before="0" w:after="0"/>
-              <w:rPr>
-                <w:rFonts w:ascii="Helvetica Neue Light" w:hAnsi="Helvetica Neue Light" w:eastAsia="Helvetica Neue Light" w:cs="Helvetica Neue Light"/>
-                <w:b/>
-                <w:b/>
-                <w:sz w:val="24"/>
-              </w:rPr>
+              <w:rPr/>
             </w:pPr>
             <w:r>
               <w:rPr>
@@ -1497,7 +1400,7 @@
             </w:tcBorders>
             <w:shd w:color="000000" w:fill="FFFFFF" w:val="clear"/>
             <w:tcMar>
-              <w:left w:w="103" w:type="dxa"/>
+              <w:left w:w="98" w:type="dxa"/>
             </w:tcMar>
           </w:tcPr>
           <w:p>
@@ -1534,7 +1437,7 @@
             </w:tcBorders>
             <w:shd w:color="000000" w:fill="FFFFFF" w:val="clear"/>
             <w:tcMar>
-              <w:left w:w="103" w:type="dxa"/>
+              <w:left w:w="98" w:type="dxa"/>
             </w:tcMar>
           </w:tcPr>
           <w:p>
@@ -1566,7 +1469,7 @@
             </w:tcBorders>
             <w:shd w:color="000000" w:fill="FFFFFF" w:val="clear"/>
             <w:tcMar>
-              <w:left w:w="5" w:type="dxa"/>
+              <w:left w:w="0" w:type="dxa"/>
               <w:right w:w="10" w:type="dxa"/>
             </w:tcMar>
           </w:tcPr>
@@ -1574,12 +1477,7 @@
             <w:pPr>
               <w:pStyle w:val="Normal"/>
               <w:spacing w:lineRule="auto" w:line="240" w:before="0" w:after="0"/>
-              <w:rPr>
-                <w:rFonts w:ascii="Helvetica Neue Light" w:hAnsi="Helvetica Neue Light" w:eastAsia="Helvetica Neue Light" w:cs="Helvetica Neue Light"/>
-                <w:b/>
-                <w:b/>
-                <w:sz w:val="24"/>
-              </w:rPr>
+              <w:rPr/>
             </w:pPr>
             <w:r>
               <w:rPr>
@@ -1604,7 +1502,7 @@
             </w:tcBorders>
             <w:shd w:color="000000" w:fill="FFFFFF" w:val="clear"/>
             <w:tcMar>
-              <w:left w:w="103" w:type="dxa"/>
+              <w:left w:w="98" w:type="dxa"/>
             </w:tcMar>
           </w:tcPr>
           <w:p>
@@ -1649,7 +1547,7 @@
       <w:tblPr>
         <w:tblW w:w="9468" w:type="dxa"/>
         <w:jc w:val="left"/>
-        <w:tblInd w:w="206" w:type="dxa"/>
+        <w:tblInd w:w="201" w:type="dxa"/>
         <w:tblBorders>
           <w:top w:val="single" w:sz="4" w:space="0" w:color="000001"/>
           <w:left w:val="single" w:sz="4" w:space="0" w:color="000001"/>
@@ -1660,7 +1558,7 @@
         </w:tblBorders>
         <w:tblCellMar>
           <w:top w:w="0" w:type="dxa"/>
-          <w:left w:w="103" w:type="dxa"/>
+          <w:left w:w="98" w:type="dxa"/>
           <w:bottom w:w="0" w:type="dxa"/>
           <w:right w:w="108" w:type="dxa"/>
         </w:tblCellMar>
@@ -1688,16 +1586,14 @@
             </w:tcBorders>
             <w:shd w:color="000000" w:fill="FFFFFF" w:val="clear"/>
             <w:tcMar>
-              <w:left w:w="103" w:type="dxa"/>
+              <w:left w:w="98" w:type="dxa"/>
             </w:tcMar>
           </w:tcPr>
           <w:p>
             <w:pPr>
               <w:pStyle w:val="Normal"/>
               <w:spacing w:lineRule="auto" w:line="240" w:before="0" w:after="0"/>
-              <w:rPr>
-                <w:rFonts w:ascii="Calibri" w:hAnsi="Calibri" w:eastAsia="Calibri" w:cs="Calibri"/>
-              </w:rPr>
+              <w:rPr/>
             </w:pPr>
             <w:r>
               <w:rPr>
@@ -1722,7 +1618,7 @@
             </w:tcBorders>
             <w:shd w:color="000000" w:fill="FFFFFF" w:val="clear"/>
             <w:tcMar>
-              <w:left w:w="5" w:type="dxa"/>
+              <w:left w:w="0" w:type="dxa"/>
               <w:right w:w="10" w:type="dxa"/>
             </w:tcMar>
           </w:tcPr>
@@ -1731,12 +1627,7 @@
               <w:pStyle w:val="Normal"/>
               <w:spacing w:lineRule="auto" w:line="240" w:before="0" w:after="0"/>
               <w:jc w:val="center"/>
-              <w:rPr>
-                <w:rFonts w:ascii="Helvetica Neue Light" w:hAnsi="Helvetica Neue Light" w:eastAsia="Helvetica Neue Light" w:cs="Helvetica Neue Light"/>
-                <w:b/>
-                <w:b/>
-                <w:sz w:val="24"/>
-              </w:rPr>
+              <w:rPr/>
             </w:pPr>
             <w:r>
               <w:rPr>
@@ -1761,7 +1652,7 @@
             </w:tcBorders>
             <w:shd w:color="000000" w:fill="FFFFFF" w:val="clear"/>
             <w:tcMar>
-              <w:left w:w="103" w:type="dxa"/>
+              <w:left w:w="98" w:type="dxa"/>
             </w:tcMar>
           </w:tcPr>
           <w:p>
@@ -1799,7 +1690,7 @@
             </w:tcBorders>
             <w:shd w:color="000000" w:fill="FFFFFF" w:val="clear"/>
             <w:tcMar>
-              <w:left w:w="103" w:type="dxa"/>
+              <w:left w:w="98" w:type="dxa"/>
             </w:tcMar>
           </w:tcPr>
           <w:p>
@@ -1831,7 +1722,7 @@
             </w:tcBorders>
             <w:shd w:color="000000" w:fill="FFFFFF" w:val="clear"/>
             <w:tcMar>
-              <w:left w:w="5" w:type="dxa"/>
+              <w:left w:w="0" w:type="dxa"/>
               <w:right w:w="10" w:type="dxa"/>
             </w:tcMar>
           </w:tcPr>
@@ -1839,12 +1730,7 @@
             <w:pPr>
               <w:pStyle w:val="Normal"/>
               <w:spacing w:lineRule="auto" w:line="240" w:before="0" w:after="0"/>
-              <w:rPr>
-                <w:rFonts w:ascii="Helvetica Neue Light" w:hAnsi="Helvetica Neue Light" w:eastAsia="Helvetica Neue Light" w:cs="Helvetica Neue Light"/>
-                <w:b/>
-                <w:b/>
-                <w:sz w:val="24"/>
-              </w:rPr>
+              <w:rPr/>
             </w:pPr>
             <w:r>
               <w:rPr>
@@ -1869,7 +1755,7 @@
             </w:tcBorders>
             <w:shd w:color="000000" w:fill="FFFFFF" w:val="clear"/>
             <w:tcMar>
-              <w:left w:w="103" w:type="dxa"/>
+              <w:left w:w="98" w:type="dxa"/>
             </w:tcMar>
           </w:tcPr>
           <w:p>
@@ -1906,7 +1792,7 @@
             </w:tcBorders>
             <w:shd w:color="000000" w:fill="FFFFFF" w:val="clear"/>
             <w:tcMar>
-              <w:left w:w="103" w:type="dxa"/>
+              <w:left w:w="98" w:type="dxa"/>
             </w:tcMar>
           </w:tcPr>
           <w:p>
@@ -1938,7 +1824,7 @@
             </w:tcBorders>
             <w:shd w:color="000000" w:fill="FFFFFF" w:val="clear"/>
             <w:tcMar>
-              <w:left w:w="5" w:type="dxa"/>
+              <w:left w:w="0" w:type="dxa"/>
               <w:right w:w="10" w:type="dxa"/>
             </w:tcMar>
           </w:tcPr>
@@ -1946,12 +1832,7 @@
             <w:pPr>
               <w:pStyle w:val="Normal"/>
               <w:spacing w:lineRule="auto" w:line="240" w:before="0" w:after="0"/>
-              <w:rPr>
-                <w:rFonts w:ascii="Helvetica Neue Light" w:hAnsi="Helvetica Neue Light" w:eastAsia="Helvetica Neue Light" w:cs="Helvetica Neue Light"/>
-                <w:b/>
-                <w:b/>
-                <w:sz w:val="24"/>
-              </w:rPr>
+              <w:rPr/>
             </w:pPr>
             <w:r>
               <w:rPr>
@@ -1976,7 +1857,7 @@
             </w:tcBorders>
             <w:shd w:color="000000" w:fill="FFFFFF" w:val="clear"/>
             <w:tcMar>
-              <w:left w:w="103" w:type="dxa"/>
+              <w:left w:w="98" w:type="dxa"/>
             </w:tcMar>
           </w:tcPr>
           <w:p>
@@ -2013,7 +1894,7 @@
             </w:tcBorders>
             <w:shd w:color="000000" w:fill="FFFFFF" w:val="clear"/>
             <w:tcMar>
-              <w:left w:w="103" w:type="dxa"/>
+              <w:left w:w="98" w:type="dxa"/>
             </w:tcMar>
           </w:tcPr>
           <w:p>
@@ -2045,7 +1926,7 @@
             </w:tcBorders>
             <w:shd w:color="000000" w:fill="FFFFFF" w:val="clear"/>
             <w:tcMar>
-              <w:left w:w="5" w:type="dxa"/>
+              <w:left w:w="0" w:type="dxa"/>
               <w:right w:w="10" w:type="dxa"/>
             </w:tcMar>
           </w:tcPr>
@@ -2053,12 +1934,7 @@
             <w:pPr>
               <w:pStyle w:val="Normal"/>
               <w:spacing w:lineRule="auto" w:line="240" w:before="0" w:after="0"/>
-              <w:rPr>
-                <w:rFonts w:ascii="Helvetica Neue Light" w:hAnsi="Helvetica Neue Light" w:eastAsia="Helvetica Neue Light" w:cs="Helvetica Neue Light"/>
-                <w:b/>
-                <w:b/>
-                <w:sz w:val="24"/>
-              </w:rPr>
+              <w:rPr/>
             </w:pPr>
             <w:r>
               <w:rPr>
@@ -2083,7 +1959,7 @@
             </w:tcBorders>
             <w:shd w:color="000000" w:fill="FFFFFF" w:val="clear"/>
             <w:tcMar>
-              <w:left w:w="103" w:type="dxa"/>
+              <w:left w:w="98" w:type="dxa"/>
             </w:tcMar>
           </w:tcPr>
           <w:p>
@@ -2120,7 +1996,7 @@
             </w:tcBorders>
             <w:shd w:color="000000" w:fill="FFFFFF" w:val="clear"/>
             <w:tcMar>
-              <w:left w:w="103" w:type="dxa"/>
+              <w:left w:w="98" w:type="dxa"/>
             </w:tcMar>
           </w:tcPr>
           <w:p>
@@ -2152,7 +2028,7 @@
             </w:tcBorders>
             <w:shd w:color="000000" w:fill="FFFFFF" w:val="clear"/>
             <w:tcMar>
-              <w:left w:w="5" w:type="dxa"/>
+              <w:left w:w="0" w:type="dxa"/>
               <w:right w:w="10" w:type="dxa"/>
             </w:tcMar>
           </w:tcPr>
@@ -2160,12 +2036,7 @@
             <w:pPr>
               <w:pStyle w:val="Normal"/>
               <w:spacing w:lineRule="auto" w:line="240" w:before="0" w:after="0"/>
-              <w:rPr>
-                <w:rFonts w:ascii="Helvetica Neue Light" w:hAnsi="Helvetica Neue Light" w:eastAsia="Helvetica Neue Light" w:cs="Helvetica Neue Light"/>
-                <w:b/>
-                <w:b/>
-                <w:sz w:val="24"/>
-              </w:rPr>
+              <w:rPr/>
             </w:pPr>
             <w:r>
               <w:rPr>
@@ -2190,7 +2061,7 @@
             </w:tcBorders>
             <w:shd w:color="000000" w:fill="FFFFFF" w:val="clear"/>
             <w:tcMar>
-              <w:left w:w="103" w:type="dxa"/>
+              <w:left w:w="98" w:type="dxa"/>
             </w:tcMar>
           </w:tcPr>
           <w:p>
@@ -2216,12 +2087,7 @@
         <w:pStyle w:val="Normal"/>
         <w:keepNext/>
         <w:spacing w:lineRule="auto" w:line="240" w:before="480" w:after="120"/>
-        <w:rPr>
-          <w:rFonts w:ascii="Helvetica Neue Light" w:hAnsi="Helvetica Neue Light" w:eastAsia="Helvetica Neue Light" w:cs="Helvetica Neue Light"/>
-          <w:b/>
-          <w:b/>
-          <w:sz w:val="24"/>
-        </w:rPr>
+        <w:rPr/>
       </w:pPr>
       <w:r>
         <w:rPr>
@@ -2245,12 +2111,7 @@
         <w:pStyle w:val="Normal"/>
         <w:keepNext/>
         <w:spacing w:lineRule="auto" w:line="240" w:before="480" w:after="120"/>
-        <w:rPr>
-          <w:rFonts w:ascii="Helvetica Neue Light" w:hAnsi="Helvetica Neue Light" w:eastAsia="Helvetica Neue Light" w:cs="Helvetica Neue Light"/>
-          <w:b/>
-          <w:b/>
-          <w:sz w:val="24"/>
-        </w:rPr>
+        <w:rPr/>
       </w:pPr>
       <w:r>
         <w:rPr>
@@ -2274,12 +2135,7 @@
         <w:pStyle w:val="Normal"/>
         <w:keepNext/>
         <w:spacing w:lineRule="auto" w:line="240" w:before="480" w:after="120"/>
-        <w:rPr>
-          <w:rFonts w:ascii="Helvetica Neue Light" w:hAnsi="Helvetica Neue Light" w:eastAsia="Helvetica Neue Light" w:cs="Helvetica Neue Light"/>
-          <w:b/>
-          <w:b/>
-          <w:sz w:val="24"/>
-        </w:rPr>
+        <w:rPr/>
       </w:pPr>
       <w:r>
         <w:rPr>
@@ -2303,12 +2159,7 @@
         <w:pStyle w:val="Normal"/>
         <w:keepNext/>
         <w:spacing w:lineRule="auto" w:line="240" w:before="480" w:after="120"/>
-        <w:rPr>
-          <w:rFonts w:ascii="Helvetica Neue Light" w:hAnsi="Helvetica Neue Light" w:eastAsia="Helvetica Neue Light" w:cs="Helvetica Neue Light"/>
-          <w:b/>
-          <w:b/>
-          <w:sz w:val="24"/>
-        </w:rPr>
+        <w:rPr/>
       </w:pPr>
       <w:r>
         <w:rPr>
@@ -2332,12 +2183,7 @@
         <w:pStyle w:val="Normal"/>
         <w:keepNext/>
         <w:spacing w:lineRule="auto" w:line="240" w:before="480" w:after="120"/>
-        <w:rPr>
-          <w:rFonts w:ascii="Helvetica Neue Light" w:hAnsi="Helvetica Neue Light" w:eastAsia="Helvetica Neue Light" w:cs="Helvetica Neue Light"/>
-          <w:b/>
-          <w:b/>
-          <w:sz w:val="24"/>
-        </w:rPr>
+        <w:rPr/>
       </w:pPr>
       <w:r>
         <w:rPr>
@@ -2361,12 +2207,7 @@
         <w:pStyle w:val="Normal"/>
         <w:keepNext/>
         <w:spacing w:lineRule="auto" w:line="240" w:before="480" w:after="120"/>
-        <w:rPr>
-          <w:rFonts w:ascii="Helvetica Neue Light" w:hAnsi="Helvetica Neue Light" w:eastAsia="Helvetica Neue Light" w:cs="Helvetica Neue Light"/>
-          <w:b/>
-          <w:b/>
-          <w:sz w:val="24"/>
-        </w:rPr>
+        <w:rPr/>
       </w:pPr>
       <w:r>
         <w:rPr>
@@ -2406,12 +2247,7 @@
         <w:pStyle w:val="Normal"/>
         <w:keepNext/>
         <w:spacing w:lineRule="auto" w:line="240" w:before="480" w:after="120"/>
-        <w:rPr>
-          <w:rFonts w:ascii="Helvetica Neue Light" w:hAnsi="Helvetica Neue Light" w:eastAsia="Helvetica Neue Light" w:cs="Helvetica Neue Light"/>
-          <w:b/>
-          <w:b/>
-          <w:sz w:val="24"/>
-        </w:rPr>
+        <w:rPr/>
       </w:pPr>
       <w:r>
         <w:rPr>
@@ -2450,13 +2286,7 @@
       <w:pPr>
         <w:pStyle w:val="Normal"/>
         <w:spacing w:lineRule="auto" w:line="240" w:before="0" w:after="0"/>
-        <w:rPr>
-          <w:rFonts w:ascii="Helvetica Neue Light" w:hAnsi="Helvetica Neue Light" w:eastAsia="Helvetica Neue Light" w:cs="Helvetica Neue Light"/>
-          <w:b/>
-          <w:b/>
-          <w:sz w:val="24"/>
-          <w:vertAlign w:val="subscript"/>
-        </w:rPr>
+        <w:rPr/>
       </w:pPr>
       <w:r>
         <w:rPr>
@@ -2479,7 +2309,7 @@
       <w:tblPr>
         <w:tblW w:w="9413" w:type="dxa"/>
         <w:jc w:val="left"/>
-        <w:tblInd w:w="11" w:type="dxa"/>
+        <w:tblInd w:w="8" w:type="dxa"/>
         <w:tblBorders>
           <w:top w:val="single" w:sz="2" w:space="0" w:color="000001"/>
           <w:left w:val="single" w:sz="2" w:space="0" w:color="000001"/>
@@ -2490,7 +2320,7 @@
         </w:tblBorders>
         <w:tblCellMar>
           <w:top w:w="0" w:type="dxa"/>
-          <w:left w:w="9" w:type="dxa"/>
+          <w:left w:w="6" w:type="dxa"/>
           <w:bottom w:w="0" w:type="dxa"/>
           <w:right w:w="10" w:type="dxa"/>
         </w:tblCellMar>
@@ -2518,7 +2348,7 @@
             </w:tcBorders>
             <w:shd w:color="000000" w:fill="FFFFFF" w:val="clear"/>
             <w:tcMar>
-              <w:left w:w="9" w:type="dxa"/>
+              <w:left w:w="6" w:type="dxa"/>
             </w:tcMar>
           </w:tcPr>
           <w:p>
@@ -2527,12 +2357,7 @@
               <w:suppressLineNumbers/>
               <w:suppressAutoHyphens w:val="true"/>
               <w:spacing w:lineRule="auto" w:line="240" w:before="2" w:after="2"/>
-              <w:rPr>
-                <w:rFonts w:ascii="Helvetica Neue Light" w:hAnsi="Helvetica Neue Light" w:eastAsia="Helvetica Neue Light" w:cs="Helvetica Neue Light"/>
-                <w:b/>
-                <w:b/>
-                <w:sz w:val="24"/>
-              </w:rPr>
+              <w:rPr/>
             </w:pPr>
             <w:r>
               <w:rPr>
@@ -2557,7 +2382,7 @@
             </w:tcBorders>
             <w:shd w:color="000000" w:fill="FFFFFF" w:val="clear"/>
             <w:tcMar>
-              <w:left w:w="53" w:type="dxa"/>
+              <w:left w:w="50" w:type="dxa"/>
               <w:right w:w="54" w:type="dxa"/>
             </w:tcMar>
           </w:tcPr>
@@ -2592,7 +2417,7 @@
             </w:tcBorders>
             <w:shd w:color="000000" w:fill="FFFFFF" w:val="clear"/>
             <w:tcMar>
-              <w:left w:w="53" w:type="dxa"/>
+              <w:left w:w="50" w:type="dxa"/>
               <w:right w:w="54" w:type="dxa"/>
             </w:tcMar>
           </w:tcPr>
@@ -2632,7 +2457,7 @@
             </w:tcBorders>
             <w:shd w:color="000000" w:fill="FFFFFF" w:val="clear"/>
             <w:tcMar>
-              <w:left w:w="9" w:type="dxa"/>
+              <w:left w:w="6" w:type="dxa"/>
             </w:tcMar>
           </w:tcPr>
           <w:p>
@@ -2641,12 +2466,7 @@
               <w:suppressLineNumbers/>
               <w:suppressAutoHyphens w:val="true"/>
               <w:spacing w:lineRule="auto" w:line="240" w:before="0" w:after="0"/>
-              <w:rPr>
-                <w:rFonts w:ascii="Helvetica Neue Light" w:hAnsi="Helvetica Neue Light" w:eastAsia="Helvetica Neue Light" w:cs="Helvetica Neue Light"/>
-                <w:b/>
-                <w:b/>
-                <w:sz w:val="24"/>
-              </w:rPr>
+              <w:rPr/>
             </w:pPr>
             <w:r>
               <w:rPr>
@@ -2671,7 +2491,7 @@
             </w:tcBorders>
             <w:shd w:color="000000" w:fill="FFFFFF" w:val="clear"/>
             <w:tcMar>
-              <w:left w:w="53" w:type="dxa"/>
+              <w:left w:w="50" w:type="dxa"/>
               <w:right w:w="54" w:type="dxa"/>
             </w:tcMar>
           </w:tcPr>
@@ -2706,7 +2526,7 @@
             </w:tcBorders>
             <w:shd w:color="000000" w:fill="FFFFFF" w:val="clear"/>
             <w:tcMar>
-              <w:left w:w="53" w:type="dxa"/>
+              <w:left w:w="50" w:type="dxa"/>
               <w:right w:w="54" w:type="dxa"/>
             </w:tcMar>
           </w:tcPr>
@@ -2746,7 +2566,7 @@
             </w:tcBorders>
             <w:shd w:color="000000" w:fill="FFFFFF" w:val="clear"/>
             <w:tcMar>
-              <w:left w:w="9" w:type="dxa"/>
+              <w:left w:w="6" w:type="dxa"/>
             </w:tcMar>
           </w:tcPr>
           <w:p>
@@ -2755,12 +2575,7 @@
               <w:suppressLineNumbers/>
               <w:suppressAutoHyphens w:val="true"/>
               <w:spacing w:lineRule="auto" w:line="240" w:before="0" w:after="0"/>
-              <w:rPr>
-                <w:rFonts w:ascii="Helvetica Neue Light" w:hAnsi="Helvetica Neue Light" w:eastAsia="Helvetica Neue Light" w:cs="Helvetica Neue Light"/>
-                <w:b/>
-                <w:b/>
-                <w:sz w:val="24"/>
-              </w:rPr>
+              <w:rPr/>
             </w:pPr>
             <w:r>
               <w:rPr>
@@ -2785,7 +2600,7 @@
             </w:tcBorders>
             <w:shd w:color="000000" w:fill="FFFFFF" w:val="clear"/>
             <w:tcMar>
-              <w:left w:w="53" w:type="dxa"/>
+              <w:left w:w="50" w:type="dxa"/>
               <w:right w:w="54" w:type="dxa"/>
             </w:tcMar>
           </w:tcPr>
@@ -2820,7 +2635,7 @@
             </w:tcBorders>
             <w:shd w:color="000000" w:fill="FFFFFF" w:val="clear"/>
             <w:tcMar>
-              <w:left w:w="53" w:type="dxa"/>
+              <w:left w:w="50" w:type="dxa"/>
               <w:right w:w="54" w:type="dxa"/>
             </w:tcMar>
           </w:tcPr>
@@ -2860,7 +2675,7 @@
             </w:tcBorders>
             <w:shd w:color="000000" w:fill="FFFFFF" w:val="clear"/>
             <w:tcMar>
-              <w:left w:w="5" w:type="dxa"/>
+              <w:left w:w="0" w:type="dxa"/>
             </w:tcMar>
           </w:tcPr>
           <w:p>
@@ -2869,12 +2684,7 @@
               <w:suppressLineNumbers/>
               <w:suppressAutoHyphens w:val="true"/>
               <w:spacing w:lineRule="auto" w:line="240" w:before="0" w:after="0"/>
-              <w:rPr>
-                <w:rFonts w:ascii="Helvetica Neue Light" w:hAnsi="Helvetica Neue Light" w:eastAsia="Helvetica Neue Light" w:cs="Helvetica Neue Light"/>
-                <w:b/>
-                <w:b/>
-                <w:sz w:val="24"/>
-              </w:rPr>
+              <w:rPr/>
             </w:pPr>
             <w:r>
               <w:rPr>
@@ -2899,7 +2709,7 @@
             </w:tcBorders>
             <w:shd w:color="000000" w:fill="FFFFFF" w:val="clear"/>
             <w:tcMar>
-              <w:left w:w="49" w:type="dxa"/>
+              <w:left w:w="44" w:type="dxa"/>
               <w:right w:w="54" w:type="dxa"/>
             </w:tcMar>
           </w:tcPr>
@@ -2934,7 +2744,7 @@
             </w:tcBorders>
             <w:shd w:color="000000" w:fill="FFFFFF" w:val="clear"/>
             <w:tcMar>
-              <w:left w:w="49" w:type="dxa"/>
+              <w:left w:w="44" w:type="dxa"/>
               <w:right w:w="54" w:type="dxa"/>
             </w:tcMar>
           </w:tcPr>
@@ -2974,7 +2784,7 @@
             </w:tcBorders>
             <w:shd w:color="000000" w:fill="FFFFFF" w:val="clear"/>
             <w:tcMar>
-              <w:left w:w="5" w:type="dxa"/>
+              <w:left w:w="0" w:type="dxa"/>
             </w:tcMar>
           </w:tcPr>
           <w:p>
@@ -2983,12 +2793,7 @@
               <w:suppressLineNumbers/>
               <w:suppressAutoHyphens w:val="true"/>
               <w:spacing w:lineRule="auto" w:line="240" w:before="0" w:after="0"/>
-              <w:rPr>
-                <w:rFonts w:ascii="Helvetica Neue Light" w:hAnsi="Helvetica Neue Light" w:eastAsia="Helvetica Neue Light" w:cs="Helvetica Neue Light"/>
-                <w:b/>
-                <w:b/>
-                <w:sz w:val="24"/>
-              </w:rPr>
+              <w:rPr/>
             </w:pPr>
             <w:r>
               <w:rPr>
@@ -3013,7 +2818,7 @@
             </w:tcBorders>
             <w:shd w:color="000000" w:fill="FFFFFF" w:val="clear"/>
             <w:tcMar>
-              <w:left w:w="49" w:type="dxa"/>
+              <w:left w:w="44" w:type="dxa"/>
               <w:right w:w="54" w:type="dxa"/>
             </w:tcMar>
           </w:tcPr>
@@ -3048,7 +2853,7 @@
             </w:tcBorders>
             <w:shd w:color="000000" w:fill="FFFFFF" w:val="clear"/>
             <w:tcMar>
-              <w:left w:w="49" w:type="dxa"/>
+              <w:left w:w="44" w:type="dxa"/>
               <w:right w:w="54" w:type="dxa"/>
             </w:tcMar>
           </w:tcPr>
@@ -3088,7 +2893,7 @@
             </w:tcBorders>
             <w:shd w:color="000000" w:fill="FFFFFF" w:val="clear"/>
             <w:tcMar>
-              <w:left w:w="5" w:type="dxa"/>
+              <w:left w:w="0" w:type="dxa"/>
             </w:tcMar>
           </w:tcPr>
           <w:p>
@@ -3097,12 +2902,7 @@
               <w:suppressLineNumbers/>
               <w:suppressAutoHyphens w:val="true"/>
               <w:spacing w:lineRule="auto" w:line="240" w:before="0" w:after="0"/>
-              <w:rPr>
-                <w:rFonts w:ascii="Helvetica Neue Light" w:hAnsi="Helvetica Neue Light" w:eastAsia="Helvetica Neue Light" w:cs="Helvetica Neue Light"/>
-                <w:b/>
-                <w:b/>
-                <w:sz w:val="24"/>
-              </w:rPr>
+              <w:rPr/>
             </w:pPr>
             <w:r>
               <w:rPr>
@@ -3127,7 +2927,7 @@
             </w:tcBorders>
             <w:shd w:color="000000" w:fill="FFFFFF" w:val="clear"/>
             <w:tcMar>
-              <w:left w:w="49" w:type="dxa"/>
+              <w:left w:w="44" w:type="dxa"/>
               <w:right w:w="54" w:type="dxa"/>
             </w:tcMar>
           </w:tcPr>
@@ -3162,7 +2962,7 @@
             </w:tcBorders>
             <w:shd w:color="000000" w:fill="FFFFFF" w:val="clear"/>
             <w:tcMar>
-              <w:left w:w="49" w:type="dxa"/>
+              <w:left w:w="44" w:type="dxa"/>
               <w:right w:w="54" w:type="dxa"/>
             </w:tcMar>
           </w:tcPr>
@@ -3191,12 +2991,7 @@
         <w:pStyle w:val="Normal"/>
         <w:keepNext/>
         <w:spacing w:lineRule="auto" w:line="240" w:before="480" w:after="120"/>
-        <w:rPr>
-          <w:rFonts w:ascii="Helvetica Neue Light" w:hAnsi="Helvetica Neue Light" w:eastAsia="Helvetica Neue Light" w:cs="Helvetica Neue Light"/>
-          <w:b/>
-          <w:b/>
-          <w:sz w:val="24"/>
-        </w:rPr>
+        <w:rPr/>
       </w:pPr>
       <w:r>
         <w:rPr>
@@ -3220,12 +3015,7 @@
         <w:pStyle w:val="Normal"/>
         <w:keepNext/>
         <w:spacing w:lineRule="auto" w:line="240" w:before="480" w:after="120"/>
-        <w:rPr>
-          <w:rFonts w:ascii="Helvetica Neue Light" w:hAnsi="Helvetica Neue Light" w:eastAsia="Helvetica Neue Light" w:cs="Helvetica Neue Light"/>
-          <w:b/>
-          <w:b/>
-          <w:sz w:val="24"/>
-        </w:rPr>
+        <w:rPr/>
       </w:pPr>
       <w:r>
         <w:rPr>
@@ -3249,12 +3039,7 @@
         <w:pStyle w:val="Normal"/>
         <w:spacing w:lineRule="auto" w:line="240" w:before="0" w:after="0"/>
         <w:jc w:val="both"/>
-        <w:rPr>
-          <w:rFonts w:ascii="Helvetica Neue Light" w:hAnsi="Helvetica Neue Light" w:eastAsia="Helvetica Neue Light" w:cs="Helvetica Neue Light"/>
-          <w:b/>
-          <w:b/>
-          <w:sz w:val="24"/>
-        </w:rPr>
+        <w:rPr/>
       </w:pPr>
       <w:r>
         <w:rPr>
@@ -3270,12 +3055,7 @@
         <w:pStyle w:val="Normal"/>
         <w:spacing w:lineRule="auto" w:line="240" w:before="0" w:after="0"/>
         <w:jc w:val="both"/>
-        <w:rPr>
-          <w:rFonts w:ascii="Helvetica Neue Light" w:hAnsi="Helvetica Neue Light" w:eastAsia="Helvetica Neue Light" w:cs="Helvetica Neue Light"/>
-          <w:b/>
-          <w:b/>
-          <w:sz w:val="24"/>
-        </w:rPr>
+        <w:rPr/>
       </w:pPr>
       <w:r>
         <w:rPr>
@@ -3291,12 +3071,7 @@
         <w:pStyle w:val="Normal"/>
         <w:spacing w:lineRule="auto" w:line="240" w:before="0" w:after="0"/>
         <w:jc w:val="both"/>
-        <w:rPr>
-          <w:rFonts w:ascii="Helvetica Neue Light" w:hAnsi="Helvetica Neue Light" w:eastAsia="Helvetica Neue Light" w:cs="Helvetica Neue Light"/>
-          <w:b/>
-          <w:b/>
-          <w:sz w:val="24"/>
-        </w:rPr>
+        <w:rPr/>
       </w:pPr>
       <w:r>
         <w:rPr>
@@ -3312,12 +3087,7 @@
         <w:pStyle w:val="Normal"/>
         <w:spacing w:lineRule="auto" w:line="240" w:before="0" w:after="0"/>
         <w:jc w:val="both"/>
-        <w:rPr>
-          <w:rFonts w:ascii="Helvetica Neue Light" w:hAnsi="Helvetica Neue Light" w:eastAsia="Helvetica Neue Light" w:cs="Helvetica Neue Light"/>
-          <w:b/>
-          <w:b/>
-          <w:sz w:val="24"/>
-        </w:rPr>
+        <w:rPr/>
       </w:pPr>
       <w:r>
         <w:rPr>
@@ -3333,12 +3103,7 @@
         <w:pStyle w:val="Normal"/>
         <w:spacing w:lineRule="auto" w:line="240" w:before="0" w:after="0"/>
         <w:jc w:val="both"/>
-        <w:rPr>
-          <w:rFonts w:ascii="Helvetica Neue Light" w:hAnsi="Helvetica Neue Light" w:eastAsia="Helvetica Neue Light" w:cs="Helvetica Neue Light"/>
-          <w:b/>
-          <w:b/>
-          <w:sz w:val="24"/>
-        </w:rPr>
+        <w:rPr/>
       </w:pPr>
       <w:r>
         <w:rPr>
@@ -3354,12 +3119,7 @@
         <w:pStyle w:val="Normal"/>
         <w:spacing w:lineRule="auto" w:line="240" w:before="0" w:after="0"/>
         <w:jc w:val="both"/>
-        <w:rPr>
-          <w:rFonts w:ascii="Helvetica Neue Light" w:hAnsi="Helvetica Neue Light" w:eastAsia="Helvetica Neue Light" w:cs="Helvetica Neue Light"/>
-          <w:b/>
-          <w:b/>
-          <w:sz w:val="24"/>
-        </w:rPr>
+        <w:rPr/>
       </w:pPr>
       <w:r>
         <w:rPr>
@@ -3375,12 +3135,7 @@
         <w:pStyle w:val="Normal"/>
         <w:spacing w:lineRule="auto" w:line="240" w:before="0" w:after="0"/>
         <w:jc w:val="both"/>
-        <w:rPr>
-          <w:rFonts w:ascii="Helvetica Neue Light" w:hAnsi="Helvetica Neue Light" w:eastAsia="Helvetica Neue Light" w:cs="Helvetica Neue Light"/>
-          <w:b/>
-          <w:b/>
-          <w:sz w:val="24"/>
-        </w:rPr>
+        <w:rPr/>
       </w:pPr>
       <w:r>
         <w:rPr>
@@ -3396,12 +3151,7 @@
         <w:pStyle w:val="Normal"/>
         <w:spacing w:lineRule="auto" w:line="240" w:before="0" w:after="0"/>
         <w:jc w:val="both"/>
-        <w:rPr>
-          <w:rFonts w:ascii="Helvetica Neue Light" w:hAnsi="Helvetica Neue Light" w:eastAsia="Helvetica Neue Light" w:cs="Helvetica Neue Light"/>
-          <w:b/>
-          <w:b/>
-          <w:sz w:val="24"/>
-        </w:rPr>
+        <w:rPr/>
       </w:pPr>
       <w:r>
         <w:rPr>
@@ -3434,13 +3184,7 @@
         <w:pStyle w:val="Normal"/>
         <w:spacing w:lineRule="auto" w:line="240" w:before="0" w:after="0"/>
         <w:jc w:val="both"/>
-        <w:rPr>
-          <w:rFonts w:ascii="Helvetica Neue Light" w:hAnsi="Helvetica Neue Light" w:eastAsia="Helvetica Neue Light" w:cs="Helvetica Neue Light"/>
-          <w:b/>
-          <w:b/>
-          <w:color w:val="000000"/>
-          <w:sz w:val="24"/>
-        </w:rPr>
+        <w:rPr/>
       </w:pPr>
       <w:r>
         <w:rPr>
@@ -3464,12 +3208,7 @@
         <w:pStyle w:val="Normal"/>
         <w:spacing w:lineRule="auto" w:line="240" w:before="0" w:after="0"/>
         <w:jc w:val="both"/>
-        <w:rPr>
-          <w:rFonts w:ascii="Helvetica Neue Light" w:hAnsi="Helvetica Neue Light" w:eastAsia="Helvetica Neue Light" w:cs="Helvetica Neue Light"/>
-          <w:b/>
-          <w:b/>
-          <w:sz w:val="24"/>
-        </w:rPr>
+        <w:rPr/>
       </w:pPr>
       <w:r>
         <w:rPr>
@@ -3493,12 +3232,7 @@
         <w:pStyle w:val="Normal"/>
         <w:spacing w:lineRule="auto" w:line="240" w:before="0" w:after="0"/>
         <w:jc w:val="both"/>
-        <w:rPr>
-          <w:rFonts w:ascii="Helvetica Neue" w:hAnsi="Helvetica Neue" w:eastAsia="Helvetica Neue" w:cs="Helvetica Neue"/>
-          <w:b/>
-          <w:b/>
-          <w:sz w:val="24"/>
-        </w:rPr>
+        <w:rPr/>
       </w:pPr>
       <w:r>
         <w:rPr>
@@ -3522,12 +3256,7 @@
         <w:pStyle w:val="Normal"/>
         <w:keepNext/>
         <w:spacing w:lineRule="auto" w:line="240" w:before="120" w:after="120"/>
-        <w:rPr>
-          <w:rFonts w:ascii="Helvetica Neue Light" w:hAnsi="Helvetica Neue Light" w:eastAsia="Helvetica Neue Light" w:cs="Helvetica Neue Light"/>
-          <w:b/>
-          <w:b/>
-          <w:sz w:val="24"/>
-        </w:rPr>
+        <w:rPr/>
       </w:pPr>
       <w:r>
         <w:rPr>
@@ -3575,12 +3304,7 @@
         <w:pStyle w:val="Normal"/>
         <w:keepNext/>
         <w:spacing w:lineRule="auto" w:line="240" w:before="120" w:after="120"/>
-        <w:rPr>
-          <w:rFonts w:ascii="Helvetica Neue Light" w:hAnsi="Helvetica Neue Light" w:eastAsia="Helvetica Neue Light" w:cs="Helvetica Neue Light"/>
-          <w:b/>
-          <w:b/>
-          <w:sz w:val="24"/>
-        </w:rPr>
+        <w:rPr/>
       </w:pPr>
       <w:r>
         <w:rPr>
@@ -3612,12 +3336,7 @@
         <w:pStyle w:val="Normal"/>
         <w:keepNext/>
         <w:spacing w:lineRule="auto" w:line="240" w:before="120" w:after="120"/>
-        <w:rPr>
-          <w:rFonts w:ascii="Helvetica Neue Light" w:hAnsi="Helvetica Neue Light" w:eastAsia="Helvetica Neue Light" w:cs="Helvetica Neue Light"/>
-          <w:b/>
-          <w:b/>
-          <w:sz w:val="24"/>
-        </w:rPr>
+        <w:rPr/>
       </w:pPr>
       <w:r>
         <w:rPr>
@@ -3649,12 +3368,7 @@
         <w:pStyle w:val="Normal"/>
         <w:keepNext/>
         <w:spacing w:lineRule="auto" w:line="240" w:before="120" w:after="120"/>
-        <w:rPr>
-          <w:rFonts w:ascii="Helvetica Neue Light" w:hAnsi="Helvetica Neue Light" w:eastAsia="Helvetica Neue Light" w:cs="Helvetica Neue Light"/>
-          <w:b/>
-          <w:b/>
-          <w:sz w:val="24"/>
-        </w:rPr>
+        <w:rPr/>
       </w:pPr>
       <w:r>
         <w:rPr>
@@ -3702,12 +3416,7 @@
         <w:pStyle w:val="Normal"/>
         <w:keepNext/>
         <w:spacing w:lineRule="auto" w:line="240" w:before="120" w:after="120"/>
-        <w:rPr>
-          <w:rFonts w:ascii="Helvetica Neue Light" w:hAnsi="Helvetica Neue Light" w:eastAsia="Helvetica Neue Light" w:cs="Helvetica Neue Light"/>
-          <w:b/>
-          <w:b/>
-          <w:sz w:val="24"/>
-        </w:rPr>
+        <w:rPr/>
       </w:pPr>
       <w:r>
         <w:rPr>
@@ -3749,12 +3458,7 @@
         <w:pStyle w:val="Normal"/>
         <w:keepNext/>
         <w:spacing w:lineRule="auto" w:line="240" w:before="120" w:after="120"/>
-        <w:rPr>
-          <w:rFonts w:ascii="Helvetica Neue Light" w:hAnsi="Helvetica Neue Light" w:eastAsia="Helvetica Neue Light" w:cs="Helvetica Neue Light"/>
-          <w:b/>
-          <w:b/>
-          <w:sz w:val="24"/>
-        </w:rPr>
+        <w:rPr/>
       </w:pPr>
       <w:r>
         <w:rPr>
@@ -3786,12 +3490,7 @@
         <w:pStyle w:val="Normal"/>
         <w:keepNext/>
         <w:spacing w:lineRule="auto" w:line="240" w:before="120" w:after="120"/>
-        <w:rPr>
-          <w:rFonts w:ascii="Helvetica Neue Light" w:hAnsi="Helvetica Neue Light" w:eastAsia="Helvetica Neue Light" w:cs="Helvetica Neue Light"/>
-          <w:b/>
-          <w:b/>
-          <w:sz w:val="24"/>
-        </w:rPr>
+        <w:rPr/>
       </w:pPr>
       <w:r>
         <w:rPr>
@@ -3823,12 +3522,7 @@
         <w:pStyle w:val="Normal"/>
         <w:keepNext/>
         <w:spacing w:lineRule="auto" w:line="240" w:before="120" w:after="120"/>
-        <w:rPr>
-          <w:rFonts w:ascii="Helvetica Neue Light" w:hAnsi="Helvetica Neue Light" w:eastAsia="Helvetica Neue Light" w:cs="Helvetica Neue Light"/>
-          <w:b/>
-          <w:b/>
-          <w:sz w:val="24"/>
-        </w:rPr>
+        <w:rPr/>
       </w:pPr>
       <w:r>
         <w:rPr>
@@ -3852,12 +3546,7 @@
         <w:pStyle w:val="Normal"/>
         <w:keepNext/>
         <w:spacing w:lineRule="auto" w:line="240" w:before="120" w:after="120"/>
-        <w:rPr>
-          <w:rFonts w:ascii="Helvetica Neue Light" w:hAnsi="Helvetica Neue Light" w:eastAsia="Helvetica Neue Light" w:cs="Helvetica Neue Light"/>
-          <w:b/>
-          <w:b/>
-          <w:sz w:val="24"/>
-        </w:rPr>
+        <w:rPr/>
       </w:pPr>
       <w:r>
         <w:rPr>
@@ -3884,12 +3573,7 @@
           <w:tab w:val="left" w:pos="720" w:leader="none"/>
         </w:tabs>
         <w:spacing w:lineRule="auto" w:line="240" w:before="120" w:after="120"/>
-        <w:rPr>
-          <w:rFonts w:ascii="Helvetica Neue Light" w:hAnsi="Helvetica Neue Light" w:eastAsia="Helvetica Neue Light" w:cs="Helvetica Neue Light"/>
-          <w:b/>
-          <w:b/>
-          <w:sz w:val="24"/>
-        </w:rPr>
+        <w:rPr/>
       </w:pPr>
       <w:r>
         <w:rPr>
@@ -3924,12 +3608,7 @@
           <w:tab w:val="left" w:pos="720" w:leader="none"/>
         </w:tabs>
         <w:spacing w:lineRule="auto" w:line="240" w:before="120" w:after="120"/>
-        <w:rPr>
-          <w:rFonts w:ascii="Helvetica Neue Light" w:hAnsi="Helvetica Neue Light" w:eastAsia="Helvetica Neue Light" w:cs="Helvetica Neue Light"/>
-          <w:b/>
-          <w:b/>
-          <w:sz w:val="24"/>
-        </w:rPr>
+        <w:rPr/>
       </w:pPr>
       <w:r>
         <w:rPr>
@@ -3964,12 +3643,7 @@
           <w:tab w:val="left" w:pos="720" w:leader="none"/>
         </w:tabs>
         <w:spacing w:lineRule="auto" w:line="240" w:before="120" w:after="120"/>
-        <w:rPr>
-          <w:rFonts w:ascii="Helvetica Neue Light" w:hAnsi="Helvetica Neue Light" w:eastAsia="Helvetica Neue Light" w:cs="Helvetica Neue Light"/>
-          <w:b/>
-          <w:b/>
-          <w:sz w:val="24"/>
-        </w:rPr>
+        <w:rPr/>
       </w:pPr>
       <w:r>
         <w:rPr>
@@ -4004,12 +3678,7 @@
           <w:tab w:val="left" w:pos="720" w:leader="none"/>
         </w:tabs>
         <w:spacing w:lineRule="auto" w:line="240" w:before="120" w:after="120"/>
-        <w:rPr>
-          <w:rFonts w:ascii="Helvetica Neue Light" w:hAnsi="Helvetica Neue Light" w:eastAsia="Helvetica Neue Light" w:cs="Helvetica Neue Light"/>
-          <w:b/>
-          <w:b/>
-          <w:sz w:val="24"/>
-        </w:rPr>
+        <w:rPr/>
       </w:pPr>
       <w:r>
         <w:rPr>
@@ -4044,12 +3713,7 @@
           <w:tab w:val="left" w:pos="720" w:leader="none"/>
         </w:tabs>
         <w:spacing w:lineRule="auto" w:line="240" w:before="120" w:after="120"/>
-        <w:rPr>
-          <w:rFonts w:ascii="Helvetica Neue Light" w:hAnsi="Helvetica Neue Light" w:eastAsia="Helvetica Neue Light" w:cs="Helvetica Neue Light"/>
-          <w:b/>
-          <w:b/>
-          <w:sz w:val="24"/>
-        </w:rPr>
+        <w:rPr/>
       </w:pPr>
       <w:r>
         <w:rPr>
@@ -4084,12 +3748,7 @@
           <w:tab w:val="left" w:pos="720" w:leader="none"/>
         </w:tabs>
         <w:spacing w:lineRule="auto" w:line="240" w:before="120" w:after="120"/>
-        <w:rPr>
-          <w:rFonts w:ascii="Helvetica Neue Light" w:hAnsi="Helvetica Neue Light" w:eastAsia="Helvetica Neue Light" w:cs="Helvetica Neue Light"/>
-          <w:b/>
-          <w:b/>
-          <w:sz w:val="24"/>
-        </w:rPr>
+        <w:rPr/>
       </w:pPr>
       <w:r>
         <w:rPr>
@@ -4124,12 +3783,7 @@
           <w:tab w:val="left" w:pos="720" w:leader="none"/>
         </w:tabs>
         <w:spacing w:lineRule="auto" w:line="240" w:before="120" w:after="120"/>
-        <w:rPr>
-          <w:rFonts w:ascii="Helvetica Neue Light" w:hAnsi="Helvetica Neue Light" w:eastAsia="Helvetica Neue Light" w:cs="Helvetica Neue Light"/>
-          <w:b/>
-          <w:b/>
-          <w:sz w:val="24"/>
-        </w:rPr>
+        <w:rPr/>
       </w:pPr>
       <w:r>
         <w:rPr>
@@ -4164,12 +3818,7 @@
           <w:tab w:val="left" w:pos="720" w:leader="none"/>
         </w:tabs>
         <w:spacing w:lineRule="auto" w:line="240" w:before="120" w:after="120"/>
-        <w:rPr>
-          <w:rFonts w:ascii="Helvetica Neue Light" w:hAnsi="Helvetica Neue Light" w:eastAsia="Helvetica Neue Light" w:cs="Helvetica Neue Light"/>
-          <w:b/>
-          <w:b/>
-          <w:sz w:val="24"/>
-        </w:rPr>
+        <w:rPr/>
       </w:pPr>
       <w:r>
         <w:rPr>
@@ -4204,12 +3853,7 @@
           <w:tab w:val="left" w:pos="720" w:leader="none"/>
         </w:tabs>
         <w:spacing w:lineRule="auto" w:line="240" w:before="120" w:after="120"/>
-        <w:rPr>
-          <w:rFonts w:ascii="Helvetica Neue Light" w:hAnsi="Helvetica Neue Light" w:eastAsia="Helvetica Neue Light" w:cs="Helvetica Neue Light"/>
-          <w:b/>
-          <w:b/>
-          <w:sz w:val="24"/>
-        </w:rPr>
+        <w:rPr/>
       </w:pPr>
       <w:r>
         <w:rPr>
@@ -4244,12 +3888,7 @@
           <w:tab w:val="left" w:pos="720" w:leader="none"/>
         </w:tabs>
         <w:spacing w:lineRule="auto" w:line="240" w:before="120" w:after="120"/>
-        <w:rPr>
-          <w:rFonts w:ascii="Helvetica Neue Light" w:hAnsi="Helvetica Neue Light" w:eastAsia="Helvetica Neue Light" w:cs="Helvetica Neue Light"/>
-          <w:b/>
-          <w:b/>
-          <w:sz w:val="24"/>
-        </w:rPr>
+        <w:rPr/>
       </w:pPr>
       <w:r>
         <w:rPr>
@@ -4284,12 +3923,7 @@
           <w:tab w:val="left" w:pos="720" w:leader="none"/>
         </w:tabs>
         <w:spacing w:lineRule="auto" w:line="240" w:before="120" w:after="120"/>
-        <w:rPr>
-          <w:rFonts w:ascii="Helvetica Neue Light" w:hAnsi="Helvetica Neue Light" w:eastAsia="Helvetica Neue Light" w:cs="Helvetica Neue Light"/>
-          <w:b/>
-          <w:b/>
-          <w:sz w:val="24"/>
-        </w:rPr>
+        <w:rPr/>
       </w:pPr>
       <w:r>
         <w:rPr>
@@ -4320,12 +3954,7 @@
       <w:pPr>
         <w:pStyle w:val="Normal"/>
         <w:spacing w:lineRule="auto" w:line="240" w:before="0" w:after="120"/>
-        <w:rPr>
-          <w:rFonts w:ascii="Helvetica Neue Light" w:hAnsi="Helvetica Neue Light" w:eastAsia="Helvetica Neue Light" w:cs="Helvetica Neue Light"/>
-          <w:b/>
-          <w:b/>
-          <w:sz w:val="24"/>
-        </w:rPr>
+        <w:rPr/>
       </w:pPr>
       <w:r>
         <w:rPr>
@@ -4348,12 +3977,7 @@
       <w:pPr>
         <w:pStyle w:val="Normal"/>
         <w:spacing w:lineRule="auto" w:line="240" w:before="0" w:after="120"/>
-        <w:rPr>
-          <w:rFonts w:ascii="Helvetica Neue Light" w:hAnsi="Helvetica Neue Light" w:eastAsia="Helvetica Neue Light" w:cs="Helvetica Neue Light"/>
-          <w:b/>
-          <w:b/>
-          <w:sz w:val="24"/>
-        </w:rPr>
+        <w:rPr/>
       </w:pPr>
       <w:r>
         <w:rPr>
@@ -4368,12 +3992,7 @@
       <w:pPr>
         <w:pStyle w:val="Normal"/>
         <w:spacing w:lineRule="auto" w:line="240" w:before="0" w:after="120"/>
-        <w:rPr>
-          <w:rFonts w:ascii="Helvetica Neue Light" w:hAnsi="Helvetica Neue Light" w:eastAsia="Helvetica Neue Light" w:cs="Helvetica Neue Light"/>
-          <w:b/>
-          <w:b/>
-          <w:sz w:val="24"/>
-        </w:rPr>
+        <w:rPr/>
       </w:pPr>
       <w:r>
         <w:rPr>
@@ -4388,12 +4007,7 @@
       <w:pPr>
         <w:pStyle w:val="Normal"/>
         <w:spacing w:lineRule="auto" w:line="240" w:before="0" w:after="120"/>
-        <w:rPr>
-          <w:rFonts w:ascii="Helvetica Neue Light" w:hAnsi="Helvetica Neue Light" w:eastAsia="Helvetica Neue Light" w:cs="Helvetica Neue Light"/>
-          <w:b/>
-          <w:b/>
-          <w:sz w:val="24"/>
-        </w:rPr>
+        <w:rPr/>
       </w:pPr>
       <w:r>
         <w:rPr>
@@ -4408,12 +4022,7 @@
       <w:pPr>
         <w:pStyle w:val="Normal"/>
         <w:spacing w:lineRule="auto" w:line="240" w:before="0" w:after="120"/>
-        <w:rPr>
-          <w:rFonts w:ascii="Helvetica Neue Light" w:hAnsi="Helvetica Neue Light" w:eastAsia="Helvetica Neue Light" w:cs="Helvetica Neue Light"/>
-          <w:b/>
-          <w:b/>
-          <w:sz w:val="24"/>
-        </w:rPr>
+        <w:rPr/>
       </w:pPr>
       <w:r>
         <w:rPr>
@@ -4437,7 +4046,7 @@
         <w:pStyle w:val="Normal"/>
         <w:spacing w:lineRule="auto" w:line="240" w:before="0" w:after="120"/>
         <w:rPr>
-          <w:rFonts w:ascii="Helvetica Neue Light" w:hAnsi="Helvetica Neue Light" w:eastAsia="Helvetica Neue Light" w:cs="Helvetica Neue Light"/>
+          <w:rFonts w:ascii="Helvetica Neue" w:hAnsi="Helvetica Neue" w:eastAsia="Helvetica Neue" w:cs="Helvetica Neue"/>
           <w:b/>
           <w:b/>
           <w:sz w:val="24"/>
@@ -4464,12 +4073,7 @@
       <w:pPr>
         <w:pStyle w:val="Normal"/>
         <w:spacing w:lineRule="auto" w:line="240" w:before="0" w:after="120"/>
-        <w:rPr>
-          <w:rFonts w:ascii="Helvetica Neue Light" w:hAnsi="Helvetica Neue Light" w:eastAsia="Helvetica Neue Light" w:cs="Helvetica Neue Light"/>
-          <w:b/>
-          <w:b/>
-          <w:sz w:val="24"/>
-        </w:rPr>
+        <w:rPr/>
       </w:pPr>
       <w:r>
         <w:rPr>
@@ -4485,7 +4089,7 @@
           <w:b/>
           <w:sz w:val="24"/>
         </w:rPr>
-        <w:t xml:space="preserve">what their writing specialists have met a rigorous GPA requirement and they are well trained to assist all students at all levels within all disciplines to become better writers </w:t>
+        <w:t xml:space="preserve">what their writing specialists have met a rigorous GPA requirement and they are well trained to assist all students at all levels within all disciplines to become better writers </w:t>
       </w:r>
     </w:p>
     <w:p>
@@ -4619,7 +4223,7 @@
       <w:tblPr>
         <w:tblW w:w="8820" w:type="dxa"/>
         <w:jc w:val="left"/>
-        <w:tblInd w:w="10" w:type="dxa"/>
+        <w:tblInd w:w="5" w:type="dxa"/>
         <w:tblBorders>
           <w:top w:val="single" w:sz="4" w:space="0" w:color="000001"/>
           <w:left w:val="single" w:sz="4" w:space="0" w:color="000001"/>
@@ -4630,7 +4234,7 @@
         </w:tblBorders>
         <w:tblCellMar>
           <w:top w:w="0" w:type="dxa"/>
-          <w:left w:w="5" w:type="dxa"/>
+          <w:left w:w="0" w:type="dxa"/>
           <w:bottom w:w="0" w:type="dxa"/>
           <w:right w:w="10" w:type="dxa"/>
         </w:tblCellMar>
@@ -4656,7 +4260,7 @@
             </w:tcBorders>
             <w:shd w:fill="auto" w:val="clear"/>
             <w:tcMar>
-              <w:left w:w="5" w:type="dxa"/>
+              <w:left w:w="0" w:type="dxa"/>
             </w:tcMar>
           </w:tcPr>
           <w:p>
@@ -4694,7 +4298,7 @@
             </w:tcBorders>
             <w:shd w:color="auto" w:fill="auto" w:val="clear"/>
             <w:tcMar>
-              <w:left w:w="103" w:type="dxa"/>
+              <w:left w:w="98" w:type="dxa"/>
               <w:right w:w="108" w:type="dxa"/>
             </w:tcMar>
             <w:vAlign w:val="center"/>
@@ -4746,7 +4350,7 @@
             </w:tcBorders>
             <w:shd w:color="auto" w:fill="auto" w:val="clear"/>
             <w:tcMar>
-              <w:left w:w="103" w:type="dxa"/>
+              <w:left w:w="98" w:type="dxa"/>
               <w:right w:w="108" w:type="dxa"/>
             </w:tcMar>
             <w:vAlign w:val="center"/>
@@ -4786,7 +4390,7 @@
             </w:tcBorders>
             <w:shd w:fill="auto" w:val="clear"/>
             <w:tcMar>
-              <w:left w:w="5" w:type="dxa"/>
+              <w:left w:w="0" w:type="dxa"/>
             </w:tcMar>
           </w:tcPr>
           <w:p>
@@ -4823,7 +4427,7 @@
             </w:tcBorders>
             <w:shd w:color="auto" w:fill="auto" w:val="clear"/>
             <w:tcMar>
-              <w:left w:w="103" w:type="dxa"/>
+              <w:left w:w="98" w:type="dxa"/>
               <w:right w:w="108" w:type="dxa"/>
             </w:tcMar>
             <w:vAlign w:val="center"/>
@@ -4874,7 +4478,7 @@
             </w:tcBorders>
             <w:shd w:color="auto" w:fill="auto" w:val="clear"/>
             <w:tcMar>
-              <w:left w:w="103" w:type="dxa"/>
+              <w:left w:w="98" w:type="dxa"/>
               <w:right w:w="108" w:type="dxa"/>
             </w:tcMar>
             <w:vAlign w:val="center"/>
@@ -4912,7 +4516,7 @@
             </w:tcBorders>
             <w:shd w:fill="auto" w:val="clear"/>
             <w:tcMar>
-              <w:left w:w="5" w:type="dxa"/>
+              <w:left w:w="0" w:type="dxa"/>
             </w:tcMar>
           </w:tcPr>
           <w:p>
@@ -4949,7 +4553,7 @@
             </w:tcBorders>
             <w:shd w:color="auto" w:fill="auto" w:val="clear"/>
             <w:tcMar>
-              <w:left w:w="103" w:type="dxa"/>
+              <w:left w:w="98" w:type="dxa"/>
               <w:right w:w="108" w:type="dxa"/>
             </w:tcMar>
             <w:vAlign w:val="center"/>
@@ -5000,7 +4604,7 @@
             </w:tcBorders>
             <w:shd w:color="auto" w:fill="auto" w:val="clear"/>
             <w:tcMar>
-              <w:left w:w="103" w:type="dxa"/>
+              <w:left w:w="98" w:type="dxa"/>
               <w:right w:w="108" w:type="dxa"/>
             </w:tcMar>
             <w:vAlign w:val="center"/>
@@ -5038,7 +4642,7 @@
             </w:tcBorders>
             <w:shd w:fill="auto" w:val="clear"/>
             <w:tcMar>
-              <w:left w:w="5" w:type="dxa"/>
+              <w:left w:w="0" w:type="dxa"/>
             </w:tcMar>
           </w:tcPr>
           <w:p>
@@ -5075,7 +4679,7 @@
             </w:tcBorders>
             <w:shd w:color="auto" w:fill="auto" w:val="clear"/>
             <w:tcMar>
-              <w:left w:w="103" w:type="dxa"/>
+              <w:left w:w="98" w:type="dxa"/>
               <w:right w:w="108" w:type="dxa"/>
             </w:tcMar>
             <w:vAlign w:val="center"/>
@@ -5105,7 +4709,7 @@
             </w:tcBorders>
             <w:shd w:color="auto" w:fill="auto" w:val="clear"/>
             <w:tcMar>
-              <w:left w:w="103" w:type="dxa"/>
+              <w:left w:w="98" w:type="dxa"/>
               <w:right w:w="108" w:type="dxa"/>
             </w:tcMar>
             <w:vAlign w:val="center"/>
@@ -5159,7 +4763,7 @@
             </w:tcBorders>
             <w:shd w:fill="auto" w:val="clear"/>
             <w:tcMar>
-              <w:left w:w="5" w:type="dxa"/>
+              <w:left w:w="0" w:type="dxa"/>
             </w:tcMar>
           </w:tcPr>
           <w:p>
@@ -5196,7 +4800,7 @@
             </w:tcBorders>
             <w:shd w:color="auto" w:fill="auto" w:val="clear"/>
             <w:tcMar>
-              <w:left w:w="103" w:type="dxa"/>
+              <w:left w:w="98" w:type="dxa"/>
               <w:right w:w="108" w:type="dxa"/>
             </w:tcMar>
             <w:vAlign w:val="center"/>
@@ -5247,7 +4851,7 @@
             </w:tcBorders>
             <w:shd w:color="auto" w:fill="auto" w:val="clear"/>
             <w:tcMar>
-              <w:left w:w="103" w:type="dxa"/>
+              <w:left w:w="98" w:type="dxa"/>
               <w:right w:w="108" w:type="dxa"/>
             </w:tcMar>
             <w:vAlign w:val="center"/>
@@ -5285,7 +4889,7 @@
             </w:tcBorders>
             <w:shd w:fill="auto" w:val="clear"/>
             <w:tcMar>
-              <w:left w:w="5" w:type="dxa"/>
+              <w:left w:w="0" w:type="dxa"/>
             </w:tcMar>
           </w:tcPr>
           <w:p>
@@ -5322,7 +4926,7 @@
             </w:tcBorders>
             <w:shd w:color="auto" w:fill="auto" w:val="clear"/>
             <w:tcMar>
-              <w:left w:w="103" w:type="dxa"/>
+              <w:left w:w="98" w:type="dxa"/>
               <w:right w:w="108" w:type="dxa"/>
             </w:tcMar>
             <w:vAlign w:val="center"/>
@@ -5373,7 +4977,7 @@
             </w:tcBorders>
             <w:shd w:color="auto" w:fill="auto" w:val="clear"/>
             <w:tcMar>
-              <w:left w:w="103" w:type="dxa"/>
+              <w:left w:w="98" w:type="dxa"/>
               <w:right w:w="108" w:type="dxa"/>
             </w:tcMar>
             <w:vAlign w:val="center"/>
@@ -5411,7 +5015,7 @@
             </w:tcBorders>
             <w:shd w:fill="auto" w:val="clear"/>
             <w:tcMar>
-              <w:left w:w="5" w:type="dxa"/>
+              <w:left w:w="0" w:type="dxa"/>
             </w:tcMar>
           </w:tcPr>
           <w:p>
@@ -5448,7 +5052,7 @@
             </w:tcBorders>
             <w:shd w:color="auto" w:fill="auto" w:val="clear"/>
             <w:tcMar>
-              <w:left w:w="103" w:type="dxa"/>
+              <w:left w:w="98" w:type="dxa"/>
               <w:right w:w="108" w:type="dxa"/>
             </w:tcMar>
             <w:vAlign w:val="center"/>
@@ -5499,7 +5103,7 @@
             </w:tcBorders>
             <w:shd w:color="auto" w:fill="auto" w:val="clear"/>
             <w:tcMar>
-              <w:left w:w="103" w:type="dxa"/>
+              <w:left w:w="98" w:type="dxa"/>
               <w:right w:w="108" w:type="dxa"/>
             </w:tcMar>
             <w:vAlign w:val="center"/>
@@ -5537,7 +5141,7 @@
             </w:tcBorders>
             <w:shd w:fill="auto" w:val="clear"/>
             <w:tcMar>
-              <w:left w:w="5" w:type="dxa"/>
+              <w:left w:w="0" w:type="dxa"/>
             </w:tcMar>
           </w:tcPr>
           <w:p>
@@ -5574,7 +5178,7 @@
             </w:tcBorders>
             <w:shd w:color="auto" w:fill="auto" w:val="clear"/>
             <w:tcMar>
-              <w:left w:w="103" w:type="dxa"/>
+              <w:left w:w="98" w:type="dxa"/>
               <w:right w:w="108" w:type="dxa"/>
             </w:tcMar>
             <w:vAlign w:val="center"/>
@@ -5604,7 +5208,7 @@
             </w:tcBorders>
             <w:shd w:color="auto" w:fill="auto" w:val="clear"/>
             <w:tcMar>
-              <w:left w:w="103" w:type="dxa"/>
+              <w:left w:w="98" w:type="dxa"/>
               <w:right w:w="108" w:type="dxa"/>
             </w:tcMar>
             <w:vAlign w:val="center"/>
@@ -5658,7 +5262,7 @@
             </w:tcBorders>
             <w:shd w:fill="auto" w:val="clear"/>
             <w:tcMar>
-              <w:left w:w="5" w:type="dxa"/>
+              <w:left w:w="0" w:type="dxa"/>
             </w:tcMar>
           </w:tcPr>
           <w:p>
@@ -5695,7 +5299,7 @@
             </w:tcBorders>
             <w:shd w:color="auto" w:fill="auto" w:val="clear"/>
             <w:tcMar>
-              <w:left w:w="103" w:type="dxa"/>
+              <w:left w:w="98" w:type="dxa"/>
               <w:right w:w="108" w:type="dxa"/>
             </w:tcMar>
             <w:vAlign w:val="center"/>
@@ -5746,7 +5350,7 @@
             </w:tcBorders>
             <w:shd w:color="auto" w:fill="auto" w:val="clear"/>
             <w:tcMar>
-              <w:left w:w="103" w:type="dxa"/>
+              <w:left w:w="98" w:type="dxa"/>
               <w:right w:w="108" w:type="dxa"/>
             </w:tcMar>
             <w:vAlign w:val="center"/>
@@ -5784,7 +5388,7 @@
             </w:tcBorders>
             <w:shd w:fill="auto" w:val="clear"/>
             <w:tcMar>
-              <w:left w:w="5" w:type="dxa"/>
+              <w:left w:w="0" w:type="dxa"/>
             </w:tcMar>
           </w:tcPr>
           <w:p>
@@ -5821,7 +5425,7 @@
             </w:tcBorders>
             <w:shd w:color="auto" w:fill="auto" w:val="clear"/>
             <w:tcMar>
-              <w:left w:w="103" w:type="dxa"/>
+              <w:left w:w="98" w:type="dxa"/>
               <w:right w:w="108" w:type="dxa"/>
             </w:tcMar>
             <w:vAlign w:val="center"/>
@@ -5872,7 +5476,7 @@
             </w:tcBorders>
             <w:shd w:color="auto" w:fill="auto" w:val="clear"/>
             <w:tcMar>
-              <w:left w:w="103" w:type="dxa"/>
+              <w:left w:w="98" w:type="dxa"/>
               <w:right w:w="108" w:type="dxa"/>
             </w:tcMar>
             <w:vAlign w:val="center"/>
@@ -5910,7 +5514,7 @@
             </w:tcBorders>
             <w:shd w:fill="auto" w:val="clear"/>
             <w:tcMar>
-              <w:left w:w="5" w:type="dxa"/>
+              <w:left w:w="0" w:type="dxa"/>
             </w:tcMar>
           </w:tcPr>
           <w:p>
@@ -5947,7 +5551,7 @@
             </w:tcBorders>
             <w:shd w:color="auto" w:fill="auto" w:val="clear"/>
             <w:tcMar>
-              <w:left w:w="103" w:type="dxa"/>
+              <w:left w:w="98" w:type="dxa"/>
               <w:right w:w="108" w:type="dxa"/>
             </w:tcMar>
             <w:vAlign w:val="center"/>
@@ -5977,7 +5581,7 @@
             </w:tcBorders>
             <w:shd w:color="auto" w:fill="auto" w:val="clear"/>
             <w:tcMar>
-              <w:left w:w="103" w:type="dxa"/>
+              <w:left w:w="98" w:type="dxa"/>
               <w:right w:w="108" w:type="dxa"/>
             </w:tcMar>
             <w:vAlign w:val="center"/>
@@ -6031,7 +5635,7 @@
             </w:tcBorders>
             <w:shd w:color="auto" w:fill="A6A6A6" w:val="clear"/>
             <w:tcMar>
-              <w:left w:w="5" w:type="dxa"/>
+              <w:left w:w="0" w:type="dxa"/>
             </w:tcMar>
           </w:tcPr>
           <w:p>
@@ -6068,7 +5672,7 @@
             </w:tcBorders>
             <w:shd w:color="auto" w:fill="A6A6A6" w:val="clear"/>
             <w:tcMar>
-              <w:left w:w="103" w:type="dxa"/>
+              <w:left w:w="98" w:type="dxa"/>
               <w:right w:w="108" w:type="dxa"/>
             </w:tcMar>
             <w:vAlign w:val="center"/>
@@ -6119,7 +5723,7 @@
             </w:tcBorders>
             <w:shd w:color="auto" w:fill="A6A6A6" w:val="clear"/>
             <w:tcMar>
-              <w:left w:w="103" w:type="dxa"/>
+              <w:left w:w="98" w:type="dxa"/>
               <w:right w:w="108" w:type="dxa"/>
             </w:tcMar>
             <w:vAlign w:val="center"/>
@@ -6166,7 +5770,7 @@
             </w:tcBorders>
             <w:shd w:color="auto" w:fill="A6A6A6" w:val="clear"/>
             <w:tcMar>
-              <w:left w:w="5" w:type="dxa"/>
+              <w:left w:w="0" w:type="dxa"/>
             </w:tcMar>
           </w:tcPr>
           <w:p>
@@ -6203,7 +5807,7 @@
             </w:tcBorders>
             <w:shd w:color="auto" w:fill="A6A6A6" w:val="clear"/>
             <w:tcMar>
-              <w:left w:w="103" w:type="dxa"/>
+              <w:left w:w="98" w:type="dxa"/>
               <w:right w:w="108" w:type="dxa"/>
             </w:tcMar>
             <w:vAlign w:val="center"/>
@@ -6233,7 +5837,7 @@
             </w:tcBorders>
             <w:shd w:color="auto" w:fill="A6A6A6" w:val="clear"/>
             <w:tcMar>
-              <w:left w:w="103" w:type="dxa"/>
+              <w:left w:w="98" w:type="dxa"/>
               <w:right w:w="108" w:type="dxa"/>
             </w:tcMar>
             <w:vAlign w:val="center"/>
@@ -6287,7 +5891,7 @@
             </w:tcBorders>
             <w:shd w:color="auto" w:fill="FFFFFF" w:val="clear"/>
             <w:tcMar>
-              <w:left w:w="5" w:type="dxa"/>
+              <w:left w:w="0" w:type="dxa"/>
             </w:tcMar>
           </w:tcPr>
           <w:p>
@@ -6324,7 +5928,7 @@
             </w:tcBorders>
             <w:shd w:color="auto" w:fill="FFFFFF" w:val="clear"/>
             <w:tcMar>
-              <w:left w:w="103" w:type="dxa"/>
+              <w:left w:w="98" w:type="dxa"/>
               <w:right w:w="108" w:type="dxa"/>
             </w:tcMar>
             <w:vAlign w:val="center"/>
@@ -6375,7 +5979,7 @@
             </w:tcBorders>
             <w:shd w:color="auto" w:fill="FFFFFF" w:val="clear"/>
             <w:tcMar>
-              <w:left w:w="103" w:type="dxa"/>
+              <w:left w:w="98" w:type="dxa"/>
               <w:right w:w="108" w:type="dxa"/>
             </w:tcMar>
             <w:vAlign w:val="center"/>
@@ -6413,7 +6017,7 @@
             </w:tcBorders>
             <w:shd w:fill="auto" w:val="clear"/>
             <w:tcMar>
-              <w:left w:w="5" w:type="dxa"/>
+              <w:left w:w="0" w:type="dxa"/>
             </w:tcMar>
           </w:tcPr>
           <w:p>
@@ -6450,7 +6054,7 @@
             </w:tcBorders>
             <w:shd w:color="auto" w:fill="auto" w:val="clear"/>
             <w:tcMar>
-              <w:left w:w="103" w:type="dxa"/>
+              <w:left w:w="98" w:type="dxa"/>
               <w:right w:w="108" w:type="dxa"/>
             </w:tcMar>
             <w:vAlign w:val="center"/>
@@ -6501,7 +6105,7 @@
             </w:tcBorders>
             <w:shd w:color="auto" w:fill="auto" w:val="clear"/>
             <w:tcMar>
-              <w:left w:w="103" w:type="dxa"/>
+              <w:left w:w="98" w:type="dxa"/>
               <w:right w:w="108" w:type="dxa"/>
             </w:tcMar>
             <w:vAlign w:val="center"/>
@@ -6539,7 +6143,7 @@
             </w:tcBorders>
             <w:shd w:fill="auto" w:val="clear"/>
             <w:tcMar>
-              <w:left w:w="5" w:type="dxa"/>
+              <w:left w:w="0" w:type="dxa"/>
             </w:tcMar>
           </w:tcPr>
           <w:p>
@@ -6576,7 +6180,7 @@
             </w:tcBorders>
             <w:shd w:color="auto" w:fill="auto" w:val="clear"/>
             <w:tcMar>
-              <w:left w:w="103" w:type="dxa"/>
+              <w:left w:w="98" w:type="dxa"/>
               <w:right w:w="108" w:type="dxa"/>
             </w:tcMar>
             <w:vAlign w:val="center"/>
@@ -6606,7 +6210,7 @@
             </w:tcBorders>
             <w:shd w:color="auto" w:fill="auto" w:val="clear"/>
             <w:tcMar>
-              <w:left w:w="103" w:type="dxa"/>
+              <w:left w:w="98" w:type="dxa"/>
               <w:right w:w="108" w:type="dxa"/>
             </w:tcMar>
             <w:vAlign w:val="center"/>
@@ -6660,7 +6264,7 @@
             </w:tcBorders>
             <w:shd w:fill="auto" w:val="clear"/>
             <w:tcMar>
-              <w:left w:w="5" w:type="dxa"/>
+              <w:left w:w="0" w:type="dxa"/>
             </w:tcMar>
           </w:tcPr>
           <w:p>
@@ -6697,7 +6301,7 @@
             </w:tcBorders>
             <w:shd w:color="auto" w:fill="auto" w:val="clear"/>
             <w:tcMar>
-              <w:left w:w="103" w:type="dxa"/>
+              <w:left w:w="98" w:type="dxa"/>
               <w:right w:w="108" w:type="dxa"/>
             </w:tcMar>
             <w:vAlign w:val="center"/>
@@ -6748,7 +6352,7 @@
             </w:tcBorders>
             <w:shd w:color="auto" w:fill="auto" w:val="clear"/>
             <w:tcMar>
-              <w:left w:w="103" w:type="dxa"/>
+              <w:left w:w="98" w:type="dxa"/>
               <w:right w:w="108" w:type="dxa"/>
             </w:tcMar>
             <w:vAlign w:val="center"/>
@@ -6786,7 +6390,7 @@
             </w:tcBorders>
             <w:shd w:fill="auto" w:val="clear"/>
             <w:tcMar>
-              <w:left w:w="5" w:type="dxa"/>
+              <w:left w:w="0" w:type="dxa"/>
             </w:tcMar>
           </w:tcPr>
           <w:p>
@@ -6823,7 +6427,7 @@
             </w:tcBorders>
             <w:shd w:color="auto" w:fill="auto" w:val="clear"/>
             <w:tcMar>
-              <w:left w:w="103" w:type="dxa"/>
+              <w:left w:w="98" w:type="dxa"/>
               <w:right w:w="108" w:type="dxa"/>
             </w:tcMar>
             <w:vAlign w:val="center"/>
@@ -6874,7 +6478,7 @@
             </w:tcBorders>
             <w:shd w:color="auto" w:fill="auto" w:val="clear"/>
             <w:tcMar>
-              <w:left w:w="103" w:type="dxa"/>
+              <w:left w:w="98" w:type="dxa"/>
               <w:right w:w="108" w:type="dxa"/>
             </w:tcMar>
             <w:vAlign w:val="center"/>
@@ -6911,7 +6515,7 @@
             </w:tcBorders>
             <w:shd w:fill="auto" w:val="clear"/>
             <w:tcMar>
-              <w:left w:w="5" w:type="dxa"/>
+              <w:left w:w="0" w:type="dxa"/>
             </w:tcMar>
           </w:tcPr>
           <w:p>
@@ -6948,7 +6552,7 @@
             </w:tcBorders>
             <w:shd w:color="auto" w:fill="auto" w:val="clear"/>
             <w:tcMar>
-              <w:left w:w="103" w:type="dxa"/>
+              <w:left w:w="98" w:type="dxa"/>
               <w:right w:w="108" w:type="dxa"/>
             </w:tcMar>
             <w:vAlign w:val="center"/>
@@ -6978,7 +6582,7 @@
             </w:tcBorders>
             <w:shd w:color="auto" w:fill="auto" w:val="clear"/>
             <w:tcMar>
-              <w:left w:w="103" w:type="dxa"/>
+              <w:left w:w="98" w:type="dxa"/>
               <w:right w:w="108" w:type="dxa"/>
             </w:tcMar>
             <w:vAlign w:val="center"/>
@@ -7032,7 +6636,7 @@
             </w:tcBorders>
             <w:shd w:color="auto" w:fill="FFFFFF" w:val="clear"/>
             <w:tcMar>
-              <w:left w:w="5" w:type="dxa"/>
+              <w:left w:w="0" w:type="dxa"/>
             </w:tcMar>
           </w:tcPr>
           <w:p>
@@ -7069,7 +6673,7 @@
             </w:tcBorders>
             <w:shd w:color="auto" w:fill="FFFFFF" w:val="clear"/>
             <w:tcMar>
-              <w:left w:w="103" w:type="dxa"/>
+              <w:left w:w="98" w:type="dxa"/>
               <w:right w:w="108" w:type="dxa"/>
             </w:tcMar>
             <w:vAlign w:val="center"/>
@@ -7120,7 +6724,7 @@
             </w:tcBorders>
             <w:shd w:color="auto" w:fill="FFFFFF" w:val="clear"/>
             <w:tcMar>
-              <w:left w:w="103" w:type="dxa"/>
+              <w:left w:w="98" w:type="dxa"/>
               <w:right w:w="108" w:type="dxa"/>
             </w:tcMar>
             <w:vAlign w:val="center"/>
@@ -7157,7 +6761,7 @@
             </w:tcBorders>
             <w:shd w:fill="auto" w:val="clear"/>
             <w:tcMar>
-              <w:left w:w="5" w:type="dxa"/>
+              <w:left w:w="0" w:type="dxa"/>
             </w:tcMar>
           </w:tcPr>
           <w:p>
@@ -7194,7 +6798,7 @@
             </w:tcBorders>
             <w:shd w:color="auto" w:fill="auto" w:val="clear"/>
             <w:tcMar>
-              <w:left w:w="103" w:type="dxa"/>
+              <w:left w:w="98" w:type="dxa"/>
               <w:right w:w="108" w:type="dxa"/>
             </w:tcMar>
             <w:vAlign w:val="center"/>
@@ -7245,7 +6849,7 @@
             </w:tcBorders>
             <w:shd w:color="auto" w:fill="auto" w:val="clear"/>
             <w:tcMar>
-              <w:left w:w="103" w:type="dxa"/>
+              <w:left w:w="98" w:type="dxa"/>
               <w:right w:w="108" w:type="dxa"/>
             </w:tcMar>
             <w:vAlign w:val="center"/>
@@ -7283,7 +6887,7 @@
             </w:tcBorders>
             <w:shd w:fill="auto" w:val="clear"/>
             <w:tcMar>
-              <w:left w:w="5" w:type="dxa"/>
+              <w:left w:w="0" w:type="dxa"/>
             </w:tcMar>
           </w:tcPr>
           <w:p>
@@ -7320,7 +6924,7 @@
             </w:tcBorders>
             <w:shd w:color="auto" w:fill="auto" w:val="clear"/>
             <w:tcMar>
-              <w:left w:w="103" w:type="dxa"/>
+              <w:left w:w="98" w:type="dxa"/>
               <w:right w:w="108" w:type="dxa"/>
             </w:tcMar>
             <w:vAlign w:val="center"/>
@@ -7350,7 +6954,7 @@
             </w:tcBorders>
             <w:shd w:color="auto" w:fill="auto" w:val="clear"/>
             <w:tcMar>
-              <w:left w:w="103" w:type="dxa"/>
+              <w:left w:w="98" w:type="dxa"/>
               <w:right w:w="108" w:type="dxa"/>
             </w:tcMar>
             <w:vAlign w:val="center"/>
@@ -7404,7 +7008,7 @@
             </w:tcBorders>
             <w:shd w:color="auto" w:fill="FF0000" w:val="clear"/>
             <w:tcMar>
-              <w:left w:w="5" w:type="dxa"/>
+              <w:left w:w="0" w:type="dxa"/>
             </w:tcMar>
           </w:tcPr>
           <w:p>
@@ -7441,7 +7045,7 @@
             </w:tcBorders>
             <w:shd w:color="auto" w:fill="FF0000" w:val="clear"/>
             <w:tcMar>
-              <w:left w:w="103" w:type="dxa"/>
+              <w:left w:w="98" w:type="dxa"/>
               <w:right w:w="108" w:type="dxa"/>
             </w:tcMar>
             <w:vAlign w:val="center"/>
@@ -7492,7 +7096,7 @@
             </w:tcBorders>
             <w:shd w:color="auto" w:fill="FF0000" w:val="clear"/>
             <w:tcMar>
-              <w:left w:w="103" w:type="dxa"/>
+              <w:left w:w="98" w:type="dxa"/>
               <w:right w:w="108" w:type="dxa"/>
             </w:tcMar>
             <w:vAlign w:val="center"/>
@@ -7556,7 +7160,6 @@
     <w:rPrDefault>
       <w:rPr>
         <w:rFonts w:ascii="Calibri" w:hAnsi="Calibri" w:eastAsia="" w:cs="" w:asciiTheme="minorHAnsi" w:cstheme="minorBidi" w:eastAsiaTheme="minorEastAsia" w:hAnsiTheme="minorHAnsi"/>
-        <w:sz w:val="22"/>
         <w:szCs w:val="22"/>
         <w:lang w:val="en-US" w:eastAsia="en-US" w:bidi="ar-SA"/>
       </w:rPr>
@@ -7952,7 +7555,7 @@
     </w:pPr>
     <w:rPr>
       <w:rFonts w:ascii="Calibri" w:hAnsi="Calibri" w:eastAsia="" w:cs="" w:asciiTheme="minorHAnsi" w:cstheme="minorBidi" w:eastAsiaTheme="minorEastAsia" w:hAnsiTheme="minorHAnsi"/>
-      <w:color w:val="auto"/>
+      <w:color w:val="00000A"/>
       <w:sz w:val="22"/>
       <w:szCs w:val="22"/>
       <w:lang w:val="en-US" w:eastAsia="en-US" w:bidi="ar-SA"/>

</xml_diff>